<commit_message>
comments and doc update
</commit_message>
<xml_diff>
--- a/Documentation/édition/Dossier de Projet DishCC.docx
+++ b/Documentation/édition/Dossier de Projet DishCC.docx
@@ -2530,7 +2530,7 @@
             <v:path o:extrusionok="f" gradientshapeok="t" o:connecttype="rect"/>
             <o:lock v:ext="edit" aspectratio="t"/>
           </v:shapetype>
-          <v:shape id="_x0000_i1025" type="#_x0000_t75" style="width:522.7pt;height:293.6pt">
+          <v:shape id="_x0000_i1025" type="#_x0000_t75" style="width:522.75pt;height:293.25pt">
             <v:imagedata r:id="rId16" o:title="Zoning"/>
           </v:shape>
         </w:pict>
@@ -2569,7 +2569,7 @@
           <w:lang w:val="fr-CH" w:eastAsia="fr-CH"/>
         </w:rPr>
         <w:pict>
-          <v:shape id="_x0000_i1044" type="#_x0000_t75" style="width:522.7pt;height:293.6pt">
+          <v:shape id="_x0000_i1026" type="#_x0000_t75" style="width:522.75pt;height:293.25pt">
             <v:imagedata r:id="rId17" o:title="Sign up"/>
           </v:shape>
         </w:pict>
@@ -2737,7 +2737,7 @@
     <w:p>
       <w:r>
         <w:pict>
-          <v:shape id="_x0000_i1026" type="#_x0000_t75" style="width:522.7pt;height:293.6pt">
+          <v:shape id="_x0000_i1027" type="#_x0000_t75" style="width:522.75pt;height:293.25pt">
             <v:imagedata r:id="rId20" o:title="Calories calculator"/>
           </v:shape>
         </w:pict>
@@ -2841,7 +2841,7 @@
     <w:p>
       <w:r>
         <w:pict>
-          <v:shape id="_x0000_i1043" type="#_x0000_t75" style="width:522.7pt;height:293.6pt">
+          <v:shape id="_x0000_i1028" type="#_x0000_t75" style="width:522.75pt;height:293.25pt">
             <v:imagedata r:id="rId22" o:title="Suggest a dish"/>
           </v:shape>
         </w:pict>
@@ -2859,7 +2859,7 @@
     <w:p>
       <w:r>
         <w:pict>
-          <v:shape id="_x0000_i1028" type="#_x0000_t75" style="width:522.7pt;height:293.6pt">
+          <v:shape id="_x0000_i1029" type="#_x0000_t75" style="width:522.75pt;height:293.25pt">
             <v:imagedata r:id="rId23" o:title="Moderation"/>
           </v:shape>
         </w:pict>
@@ -2886,11 +2886,9 @@
       <w:proofErr w:type="spellEnd"/>
     </w:p>
     <w:p>
-      <w:bookmarkStart w:id="10" w:name="_GoBack"/>
-      <w:bookmarkEnd w:id="10"/>
       <w:r>
         <w:pict>
-          <v:shape id="_x0000_i1046" type="#_x0000_t75" style="width:522.7pt;height:293.6pt">
+          <v:shape id="_x0000_i1030" type="#_x0000_t75" style="width:522.75pt;height:293.25pt">
             <v:imagedata r:id="rId24" o:title="Dish moderation"/>
           </v:shape>
         </w:pict>
@@ -2900,7 +2898,7 @@
     <w:p>
       <w:r>
         <w:pict>
-          <v:shape id="_x0000_i1030" type="#_x0000_t75" style="width:522.7pt;height:293.6pt">
+          <v:shape id="_x0000_i1031" type="#_x0000_t75" style="width:522.75pt;height:293.25pt">
             <v:imagedata r:id="rId25" o:title="Signed out"/>
           </v:shape>
         </w:pict>
@@ -2910,17 +2908,17 @@
       <w:pPr>
         <w:pStyle w:val="Titre2"/>
       </w:pPr>
-      <w:bookmarkStart w:id="11" w:name="_Toc67485345"/>
+      <w:bookmarkStart w:id="10" w:name="_Toc67485345"/>
       <w:r>
         <w:lastRenderedPageBreak/>
         <w:t>Cas d’utilisation</w:t>
       </w:r>
-      <w:bookmarkEnd w:id="11"/>
+      <w:bookmarkEnd w:id="10"/>
     </w:p>
     <w:p>
       <w:r>
         <w:pict>
-          <v:shape id="_x0000_i1031" type="#_x0000_t75" style="width:486.25pt;height:540.45pt">
+          <v:shape id="_x0000_i1032" type="#_x0000_t75" style="width:486.75pt;height:540pt">
             <v:imagedata r:id="rId26" o:title="use cases"/>
           </v:shape>
         </w:pict>
@@ -2930,11 +2928,11 @@
       <w:pPr>
         <w:pStyle w:val="Titre2"/>
       </w:pPr>
-      <w:bookmarkStart w:id="12" w:name="_Toc67485346"/>
+      <w:bookmarkStart w:id="11" w:name="_Toc67485346"/>
       <w:r>
         <w:t>Scénarios</w:t>
       </w:r>
-      <w:bookmarkEnd w:id="12"/>
+      <w:bookmarkEnd w:id="11"/>
     </w:p>
     <w:tbl>
       <w:tblPr>
@@ -3660,13 +3658,13 @@
       <w:pPr>
         <w:pStyle w:val="Titre2"/>
       </w:pPr>
-      <w:bookmarkStart w:id="13" w:name="_Toc71691012"/>
-      <w:bookmarkStart w:id="14" w:name="_Toc67485347"/>
+      <w:bookmarkStart w:id="12" w:name="_Toc71691012"/>
+      <w:bookmarkStart w:id="13" w:name="_Toc67485347"/>
       <w:r>
         <w:t>Stratégie de test</w:t>
       </w:r>
+      <w:bookmarkEnd w:id="12"/>
       <w:bookmarkEnd w:id="13"/>
-      <w:bookmarkEnd w:id="14"/>
     </w:p>
     <w:tbl>
       <w:tblPr>
@@ -4188,8 +4186,99 @@
                 <w:lang w:eastAsia="fr-FR"/>
               </w:rPr>
             </w:pPr>
+            <w:r>
+              <w:rPr>
+                <w:rFonts w:ascii="Arial" w:hAnsi="Arial"/>
+                <w:sz w:val="24"/>
+                <w:szCs w:val="20"/>
+                <w:lang w:eastAsia="fr-FR"/>
+              </w:rPr>
+              <w:t>Modification de la taille de la fenêtre</w:t>
+            </w:r>
           </w:p>
         </w:tc>
+        <w:tc>
+          <w:tcPr>
+            <w:tcW w:w="3020" w:type="dxa"/>
+          </w:tcPr>
+          <w:p>
+            <w:pPr>
+              <w:pStyle w:val="Retraitnormal1"/>
+              <w:numPr>
+                <w:ilvl w:val="0"/>
+                <w:numId w:val="0"/>
+              </w:numPr>
+              <w:rPr>
+                <w:rFonts w:ascii="Arial" w:hAnsi="Arial"/>
+                <w:sz w:val="24"/>
+                <w:szCs w:val="20"/>
+                <w:lang w:eastAsia="fr-FR"/>
+              </w:rPr>
+            </w:pPr>
+            <w:r>
+              <w:rPr>
+                <w:rFonts w:ascii="Arial" w:hAnsi="Arial"/>
+                <w:sz w:val="24"/>
+                <w:szCs w:val="20"/>
+                <w:lang w:eastAsia="fr-FR"/>
+              </w:rPr>
+              <w:t>Site web</w:t>
+            </w:r>
+            <w:r>
+              <w:rPr>
+                <w:rFonts w:ascii="Arial" w:hAnsi="Arial"/>
+                <w:sz w:val="24"/>
+                <w:szCs w:val="20"/>
+                <w:lang w:eastAsia="fr-FR"/>
+              </w:rPr>
+              <w:t xml:space="preserve"> responsive</w:t>
+            </w:r>
+          </w:p>
+        </w:tc>
+        <w:tc>
+          <w:tcPr>
+            <w:tcW w:w="3020" w:type="dxa"/>
+            <w:shd w:val="clear" w:color="auto" w:fill="F8F1F1"/>
+          </w:tcPr>
+          <w:p>
+            <w:pPr>
+              <w:pStyle w:val="Retraitnormal1"/>
+              <w:numPr>
+                <w:ilvl w:val="0"/>
+                <w:numId w:val="0"/>
+              </w:numPr>
+              <w:rPr>
+                <w:rFonts w:ascii="Arial" w:hAnsi="Arial"/>
+                <w:sz w:val="24"/>
+                <w:szCs w:val="20"/>
+                <w:lang w:eastAsia="fr-FR"/>
+              </w:rPr>
+            </w:pPr>
+            <w:r>
+              <w:rPr>
+                <w:rFonts w:ascii="Arial" w:hAnsi="Arial"/>
+                <w:sz w:val="24"/>
+                <w:szCs w:val="20"/>
+                <w:lang w:eastAsia="fr-FR"/>
+              </w:rPr>
+              <w:t xml:space="preserve">Il n’est pas </w:t>
+            </w:r>
+            <w:r>
+              <w:rPr>
+                <w:rFonts w:ascii="Arial" w:hAnsi="Arial"/>
+                <w:sz w:val="24"/>
+                <w:szCs w:val="20"/>
+                <w:lang w:eastAsia="fr-FR"/>
+              </w:rPr>
+              <w:t>responsive</w:t>
+            </w:r>
+          </w:p>
+        </w:tc>
+      </w:tr>
+      <w:tr>
+        <w:trPr>
+          <w:jc w:val="center"/>
+        </w:trPr>
         <w:tc>
           <w:tcPr>
             <w:tcW w:w="3020" w:type="dxa"/>
@@ -4213,7 +4302,6 @@
         <w:tc>
           <w:tcPr>
             <w:tcW w:w="3020" w:type="dxa"/>
-            <w:shd w:val="clear" w:color="auto" w:fill="F8F1F1"/>
           </w:tcPr>
           <w:p>
             <w:pPr>
@@ -4231,14 +4319,10 @@
             </w:pPr>
           </w:p>
         </w:tc>
-      </w:tr>
-      <w:tr>
-        <w:trPr>
-          <w:jc w:val="center"/>
-        </w:trPr>
         <w:tc>
           <w:tcPr>
             <w:tcW w:w="3020" w:type="dxa"/>
+            <w:shd w:val="clear" w:color="auto" w:fill="F8F1F1"/>
           </w:tcPr>
           <w:p>
             <w:pPr>
@@ -4256,6 +4340,11 @@
             </w:pPr>
           </w:p>
         </w:tc>
+      </w:tr>
+      <w:tr>
+        <w:trPr>
+          <w:jc w:val="center"/>
+        </w:trPr>
         <w:tc>
           <w:tcPr>
             <w:tcW w:w="3020" w:type="dxa"/>
@@ -4279,7 +4368,6 @@
         <w:tc>
           <w:tcPr>
             <w:tcW w:w="3020" w:type="dxa"/>
-            <w:shd w:val="clear" w:color="auto" w:fill="F8F1F1"/>
           </w:tcPr>
           <w:p>
             <w:pPr>
@@ -4297,14 +4385,10 @@
             </w:pPr>
           </w:p>
         </w:tc>
-      </w:tr>
-      <w:tr>
-        <w:trPr>
-          <w:jc w:val="center"/>
-        </w:trPr>
         <w:tc>
           <w:tcPr>
             <w:tcW w:w="3020" w:type="dxa"/>
+            <w:shd w:val="clear" w:color="auto" w:fill="F8F1F1"/>
           </w:tcPr>
           <w:p>
             <w:pPr>
@@ -4322,47 +4406,6 @@
             </w:pPr>
           </w:p>
         </w:tc>
-        <w:tc>
-          <w:tcPr>
-            <w:tcW w:w="3020" w:type="dxa"/>
-          </w:tcPr>
-          <w:p>
-            <w:pPr>
-              <w:pStyle w:val="Retraitnormal1"/>
-              <w:numPr>
-                <w:ilvl w:val="0"/>
-                <w:numId w:val="0"/>
-              </w:numPr>
-              <w:rPr>
-                <w:rFonts w:ascii="Arial" w:hAnsi="Arial"/>
-                <w:sz w:val="24"/>
-                <w:szCs w:val="20"/>
-                <w:lang w:eastAsia="fr-FR"/>
-              </w:rPr>
-            </w:pPr>
-          </w:p>
-        </w:tc>
-        <w:tc>
-          <w:tcPr>
-            <w:tcW w:w="3020" w:type="dxa"/>
-            <w:shd w:val="clear" w:color="auto" w:fill="F8F1F1"/>
-          </w:tcPr>
-          <w:p>
-            <w:pPr>
-              <w:pStyle w:val="Retraitnormal1"/>
-              <w:numPr>
-                <w:ilvl w:val="0"/>
-                <w:numId w:val="0"/>
-              </w:numPr>
-              <w:rPr>
-                <w:rFonts w:ascii="Arial" w:hAnsi="Arial"/>
-                <w:sz w:val="24"/>
-                <w:szCs w:val="20"/>
-                <w:lang w:eastAsia="fr-FR"/>
-              </w:rPr>
-            </w:pPr>
-          </w:p>
-        </w:tc>
       </w:tr>
     </w:tbl>
     <w:p>
@@ -4384,11 +4427,11 @@
       <w:pPr>
         <w:pStyle w:val="Titre2"/>
       </w:pPr>
-      <w:bookmarkStart w:id="15" w:name="_Toc67485348"/>
+      <w:bookmarkStart w:id="14" w:name="_Toc67485348"/>
       <w:r>
         <w:t>Problèmes rencontrés</w:t>
       </w:r>
-      <w:bookmarkEnd w:id="15"/>
+      <w:bookmarkEnd w:id="14"/>
     </w:p>
     <w:tbl>
       <w:tblPr>
@@ -4701,11 +4744,11 @@
       <w:pPr>
         <w:pStyle w:val="Titre2"/>
       </w:pPr>
-      <w:bookmarkStart w:id="16" w:name="_Toc67485349"/>
+      <w:bookmarkStart w:id="15" w:name="_Toc67485349"/>
       <w:r>
         <w:t>Planification</w:t>
       </w:r>
-      <w:bookmarkEnd w:id="16"/>
+      <w:bookmarkEnd w:id="15"/>
     </w:p>
     <w:tbl>
       <w:tblPr>
@@ -5319,15 +5362,15 @@
       <w:pPr>
         <w:pStyle w:val="Titre2"/>
       </w:pPr>
-      <w:bookmarkStart w:id="17" w:name="_Toc25553314"/>
-      <w:bookmarkStart w:id="18" w:name="_Toc71691019"/>
-      <w:bookmarkStart w:id="19" w:name="_Toc67485350"/>
+      <w:bookmarkStart w:id="16" w:name="_Toc25553314"/>
+      <w:bookmarkStart w:id="17" w:name="_Toc71691019"/>
+      <w:bookmarkStart w:id="18" w:name="_Toc67485350"/>
       <w:r>
         <w:t>Dossier de conception</w:t>
       </w:r>
+      <w:bookmarkEnd w:id="16"/>
       <w:bookmarkEnd w:id="17"/>
       <w:bookmarkEnd w:id="18"/>
-      <w:bookmarkEnd w:id="19"/>
     </w:p>
     <w:p>
       <w:r>
@@ -5464,16 +5507,129 @@
       <w:pPr>
         <w:pStyle w:val="Titre1"/>
       </w:pPr>
-      <w:bookmarkStart w:id="20" w:name="_Toc71703264"/>
-      <w:bookmarkStart w:id="21" w:name="_Toc67485351"/>
+      <w:bookmarkStart w:id="19" w:name="_Toc71703264"/>
+      <w:bookmarkStart w:id="20" w:name="_Toc67485351"/>
+      <w:r>
+        <w:t>Réalisation</w:t>
+      </w:r>
+    </w:p>
+    <w:p/>
+    <w:p>
+      <w:pPr>
+        <w:pStyle w:val="Titre2"/>
+      </w:pPr>
+      <w:r>
+        <w:t>Dossier de réalisation</w:t>
+      </w:r>
+    </w:p>
+    <w:p/>
+    <w:p>
+      <w:pPr>
+        <w:pStyle w:val="Titre2"/>
+      </w:pPr>
+      <w:r>
+        <w:t>Erreurs restantes</w:t>
+      </w:r>
+    </w:p>
+    <w:p>
+      <w:pPr>
+        <w:pStyle w:val="Paragraphedeliste"/>
+        <w:numPr>
+          <w:ilvl w:val="0"/>
+          <w:numId w:val="18"/>
+        </w:numPr>
+      </w:pPr>
+      <w:r>
+        <w:t>Site web non responsive</w:t>
+      </w:r>
+    </w:p>
+    <w:p>
+      <w:pPr>
+        <w:pStyle w:val="Paragraphedeliste"/>
+        <w:ind w:left="1440"/>
+      </w:pPr>
+      <w:r>
+        <w:t>Le site web n’a pas d’apparence correcte et ergonomique sur mobile. Quant à son apparence sur station, plusieurs choses doivent encore être corrigées. Le CSS n’a pas été la priorité suite au nombreux problèmes survenus.</w:t>
+      </w:r>
+      <w:bookmarkStart w:id="21" w:name="_GoBack"/>
+      <w:bookmarkEnd w:id="21"/>
+    </w:p>
+    <w:p/>
+    <w:p>
+      <w:pPr>
+        <w:pStyle w:val="Titre2"/>
+      </w:pPr>
+      <w:r>
+        <w:lastRenderedPageBreak/>
+        <w:t>Liste des documents fournis</w:t>
+      </w:r>
+    </w:p>
+    <w:p>
+      <w:pPr>
+        <w:pStyle w:val="Paragraphedeliste"/>
+        <w:numPr>
+          <w:ilvl w:val="0"/>
+          <w:numId w:val="18"/>
+        </w:numPr>
+      </w:pPr>
+      <w:r>
+        <w:t>Dossier de Projet DishCC.pdf</w:t>
+      </w:r>
+    </w:p>
+    <w:p>
+      <w:pPr>
+        <w:pStyle w:val="Paragraphedeliste"/>
+        <w:numPr>
+          <w:ilvl w:val="0"/>
+          <w:numId w:val="18"/>
+        </w:numPr>
+      </w:pPr>
+      <w:r>
+        <w:t>wireframes.pdf</w:t>
+      </w:r>
+    </w:p>
+    <w:p>
+      <w:pPr>
+        <w:pStyle w:val="Paragraphedeliste"/>
+        <w:numPr>
+          <w:ilvl w:val="0"/>
+          <w:numId w:val="18"/>
+        </w:numPr>
+      </w:pPr>
+      <w:proofErr w:type="gramStart"/>
+      <w:r>
+        <w:t>journal</w:t>
+      </w:r>
+      <w:proofErr w:type="gramEnd"/>
+      <w:r>
+        <w:t xml:space="preserve"> de travail.pdf</w:t>
+      </w:r>
+    </w:p>
+    <w:p>
+      <w:pPr>
+        <w:pStyle w:val="Paragraphedeliste"/>
+        <w:numPr>
+          <w:ilvl w:val="0"/>
+          <w:numId w:val="18"/>
+        </w:numPr>
+      </w:pPr>
+      <w:r>
+        <w:t>Manuel d’utilisation</w:t>
+      </w:r>
+    </w:p>
+    <w:p/>
+    <w:p>
+      <w:pPr>
+        <w:pStyle w:val="Titre1"/>
+      </w:pPr>
       <w:r>
         <w:t>A</w:t>
       </w:r>
+      <w:bookmarkEnd w:id="19"/>
+      <w:r>
+        <w:t>nnexes</w:t>
+      </w:r>
       <w:bookmarkEnd w:id="20"/>
-      <w:r>
-        <w:t>nnexes</w:t>
-      </w:r>
-      <w:bookmarkEnd w:id="21"/>
     </w:p>
     <w:p/>
     <w:p>
@@ -5727,7 +5883,7 @@
               <w:sz w:val="16"/>
               <w:szCs w:val="16"/>
             </w:rPr>
-            <w:t>14</w:t>
+            <w:t>15</w:t>
           </w:r>
           <w:r>
             <w:rPr>
@@ -5779,7 +5935,7 @@
               <w:sz w:val="16"/>
               <w:szCs w:val="16"/>
             </w:rPr>
-            <w:t>24.03.21</w:t>
+            <w:t>26.03.21</w:t>
           </w:r>
           <w:r>
             <w:rPr>
@@ -5955,7 +6111,7 @@
               <w:sz w:val="16"/>
               <w:szCs w:val="16"/>
             </w:rPr>
-            <w:t>24.03.21</w:t>
+            <w:t>26.03.21</w:t>
           </w:r>
           <w:r>
             <w:rPr>
@@ -9790,12 +9946,6 @@
 </file>
 
 <file path=customXml/item1.xml><?xml version="1.0" encoding="utf-8"?>
-<p:properties xmlns:p="http://schemas.microsoft.com/office/2006/metadata/properties" xmlns:xsi="http://www.w3.org/2001/XMLSchema-instance" xmlns:pc="http://schemas.microsoft.com/office/infopath/2007/PartnerControls">
-  <documentManagement/>
-</p:properties>
-</file>
-
-<file path=customXml/item2.xml><?xml version="1.0" encoding="utf-8"?>
 <ct:contentTypeSchema xmlns:ct="http://schemas.microsoft.com/office/2006/metadata/contentType" xmlns:ma="http://schemas.microsoft.com/office/2006/metadata/properties/metaAttributes" ct:_="" ma:_="" ma:contentTypeName="Document" ma:contentTypeID="0x0101000B38552FA7D4254E8845977232CFE53B" ma:contentTypeVersion="2" ma:contentTypeDescription="Crée un document." ma:contentTypeScope="" ma:versionID="acac6587a1624531b7bbb5e040fdc0e2">
   <xsd:schema xmlns:xsd="http://www.w3.org/2001/XMLSchema" xmlns:xs="http://www.w3.org/2001/XMLSchema" xmlns:p="http://schemas.microsoft.com/office/2006/metadata/properties" xmlns:ns2="0119da2b-60ce-4773-88fa-ebab2cde1f55" targetNamespace="http://schemas.microsoft.com/office/2006/metadata/properties" ma:root="true" ma:fieldsID="497bc8f796ffcd2b49b56101ba0507db" ns2:_="">
     <xsd:import namespace="0119da2b-60ce-4773-88fa-ebab2cde1f55"/>
@@ -9927,6 +10077,12 @@
 </ct:contentTypeSchema>
 </file>
 
+<file path=customXml/item2.xml><?xml version="1.0" encoding="utf-8"?>
+<p:properties xmlns:p="http://schemas.microsoft.com/office/2006/metadata/properties" xmlns:xsi="http://www.w3.org/2001/XMLSchema-instance" xmlns:pc="http://schemas.microsoft.com/office/infopath/2007/PartnerControls">
+  <documentManagement/>
+</p:properties>
+</file>
+
 <file path=customXml/item3.xml><?xml version="1.0" encoding="utf-8"?>
 <?mso-contentType ?>
 <FormTemplates xmlns="http://schemas.microsoft.com/sharepoint/v3/contenttype/forms">
@@ -9941,15 +10097,6 @@
 </file>
 
 <file path=customXml/itemProps1.xml><?xml version="1.0" encoding="utf-8"?>
-<ds:datastoreItem xmlns:ds="http://schemas.openxmlformats.org/officeDocument/2006/customXml" ds:itemID="{B1DFFEE4-49B1-4AF1-9FFD-BDCB1D4C88F0}">
-  <ds:schemaRefs>
-    <ds:schemaRef ds:uri="http://schemas.microsoft.com/office/2006/metadata/properties"/>
-    <ds:schemaRef ds:uri="http://schemas.microsoft.com/office/infopath/2007/PartnerControls"/>
-  </ds:schemaRefs>
-</ds:datastoreItem>
-</file>
-
-<file path=customXml/itemProps2.xml><?xml version="1.0" encoding="utf-8"?>
 <ds:datastoreItem xmlns:ds="http://schemas.openxmlformats.org/officeDocument/2006/customXml" ds:itemID="{884A3E52-B6F1-4A6D-876B-680A1FE9CD40}">
   <ds:schemaRefs>
     <ds:schemaRef ds:uri="http://schemas.microsoft.com/office/2006/metadata/contentType"/>
@@ -9967,6 +10114,15 @@
 </ds:datastoreItem>
 </file>
 
+<file path=customXml/itemProps2.xml><?xml version="1.0" encoding="utf-8"?>
+<ds:datastoreItem xmlns:ds="http://schemas.openxmlformats.org/officeDocument/2006/customXml" ds:itemID="{B1DFFEE4-49B1-4AF1-9FFD-BDCB1D4C88F0}">
+  <ds:schemaRefs>
+    <ds:schemaRef ds:uri="http://schemas.microsoft.com/office/2006/metadata/properties"/>
+    <ds:schemaRef ds:uri="http://schemas.microsoft.com/office/infopath/2007/PartnerControls"/>
+  </ds:schemaRefs>
+</ds:datastoreItem>
+</file>
+
 <file path=customXml/itemProps3.xml><?xml version="1.0" encoding="utf-8"?>
 <ds:datastoreItem xmlns:ds="http://schemas.openxmlformats.org/officeDocument/2006/customXml" ds:itemID="{C3C0D82A-5D77-4930-8043-FB93232D4EC3}">
   <ds:schemaRefs>
@@ -9976,7 +10132,7 @@
 </file>
 
 <file path=customXml/itemProps4.xml><?xml version="1.0" encoding="utf-8"?>
-<ds:datastoreItem xmlns:ds="http://schemas.openxmlformats.org/officeDocument/2006/customXml" ds:itemID="{3BB90353-826B-4218-89F5-0C4B86D4C1EF}">
+<ds:datastoreItem xmlns:ds="http://schemas.openxmlformats.org/officeDocument/2006/customXml" ds:itemID="{872A8891-665B-429E-898D-46901271FB22}">
   <ds:schemaRefs>
     <ds:schemaRef ds:uri="http://schemas.openxmlformats.org/officeDocument/2006/bibliography"/>
   </ds:schemaRefs>

</xml_diff>

<commit_message>
Update Dossier de Projet DishCC.docx
</commit_message>
<xml_diff>
--- a/Documentation/édition/Dossier de Projet DishCC.docx
+++ b/Documentation/édition/Dossier de Projet DishCC.docx
@@ -6,6 +6,9 @@
       <w:pPr>
         <w:pStyle w:val="TM1"/>
       </w:pPr>
+      <w:r>
+        <w:t>-</w:t>
+      </w:r>
     </w:p>
     <w:p>
       <w:pPr>
@@ -194,8 +197,6 @@
         <w:t>Table des matières</w:t>
       </w:r>
     </w:p>
-    <w:bookmarkStart w:id="0" w:name="_GoBack"/>
-    <w:bookmarkEnd w:id="0"/>
     <w:p>
       <w:pPr>
         <w:pStyle w:val="TM1"/>
@@ -2844,7 +2845,7 @@
       <w:pPr>
         <w:pStyle w:val="Titre1"/>
       </w:pPr>
-      <w:bookmarkStart w:id="1" w:name="_Toc67920061"/>
+      <w:bookmarkStart w:id="0" w:name="_Toc67920061"/>
       <w:r>
         <w:lastRenderedPageBreak/>
         <w:t>Analyse prél</w:t>
@@ -2855,18 +2856,18 @@
       <w:r>
         <w:t>minaire</w:t>
       </w:r>
+      <w:bookmarkEnd w:id="0"/>
+    </w:p>
+    <w:p/>
+    <w:p>
+      <w:pPr>
+        <w:pStyle w:val="Titre2"/>
+      </w:pPr>
+      <w:bookmarkStart w:id="1" w:name="_Toc67920062"/>
+      <w:r>
+        <w:t>Introduction</w:t>
+      </w:r>
       <w:bookmarkEnd w:id="1"/>
-    </w:p>
-    <w:p/>
-    <w:p>
-      <w:pPr>
-        <w:pStyle w:val="Titre2"/>
-      </w:pPr>
-      <w:bookmarkStart w:id="2" w:name="_Toc67920062"/>
-      <w:r>
-        <w:t>Introduction</w:t>
-      </w:r>
-      <w:bookmarkEnd w:id="2"/>
       <w:r>
         <w:t xml:space="preserve"> </w:t>
       </w:r>
@@ -2959,7 +2960,7 @@
           <w:sz w:val="24"/>
         </w:rPr>
       </w:pPr>
-      <w:bookmarkStart w:id="3" w:name="_Toc67920063"/>
+      <w:bookmarkStart w:id="2" w:name="_Toc67920063"/>
       <w:r>
         <w:rPr>
           <w:rStyle w:val="Accentuation"/>
@@ -2970,7 +2971,7 @@
         </w:rPr>
         <w:t>Organisation</w:t>
       </w:r>
-      <w:bookmarkEnd w:id="3"/>
+      <w:bookmarkEnd w:id="2"/>
     </w:p>
     <w:p>
       <w:r>
@@ -3017,11 +3018,11 @@
       <w:pPr>
         <w:pStyle w:val="Titre2"/>
       </w:pPr>
-      <w:bookmarkStart w:id="4" w:name="_Toc67920064"/>
+      <w:bookmarkStart w:id="3" w:name="_Toc67920064"/>
       <w:r>
         <w:t>Objectifs</w:t>
       </w:r>
-      <w:bookmarkEnd w:id="4"/>
+      <w:bookmarkEnd w:id="3"/>
     </w:p>
     <w:p>
       <w:pPr>
@@ -3119,7 +3120,7 @@
       <w:pPr>
         <w:pStyle w:val="Titre2"/>
       </w:pPr>
-      <w:bookmarkStart w:id="5" w:name="_Toc67920065"/>
+      <w:bookmarkStart w:id="4" w:name="_Toc67920065"/>
       <w:r>
         <w:lastRenderedPageBreak/>
         <w:t>Planification</w:t>
@@ -3127,7 +3128,7 @@
       <w:r>
         <w:t xml:space="preserve"> initiale</w:t>
       </w:r>
-      <w:bookmarkEnd w:id="5"/>
+      <w:bookmarkEnd w:id="4"/>
     </w:p>
     <w:p>
       <w:pPr>
@@ -3214,28 +3215,28 @@
       <w:pPr>
         <w:pStyle w:val="Titre1"/>
       </w:pPr>
-      <w:bookmarkStart w:id="6" w:name="_Toc67920066"/>
+      <w:bookmarkStart w:id="5" w:name="_Toc67920066"/>
       <w:r>
         <w:t>Analyse</w:t>
       </w:r>
       <w:r>
         <w:t xml:space="preserve"> / Conception</w:t>
       </w:r>
+      <w:bookmarkEnd w:id="5"/>
+    </w:p>
+    <w:p/>
+    <w:p>
+      <w:pPr>
+        <w:pStyle w:val="Titre2"/>
+      </w:pPr>
+      <w:bookmarkStart w:id="6" w:name="_Toc67920067"/>
+      <w:r>
+        <w:t>Concep</w:t>
+      </w:r>
+      <w:r>
+        <w:t>t</w:t>
+      </w:r>
       <w:bookmarkEnd w:id="6"/>
-    </w:p>
-    <w:p/>
-    <w:p>
-      <w:pPr>
-        <w:pStyle w:val="Titre2"/>
-      </w:pPr>
-      <w:bookmarkStart w:id="7" w:name="_Toc67920067"/>
-      <w:r>
-        <w:t>Concep</w:t>
-      </w:r>
-      <w:r>
-        <w:t>t</w:t>
-      </w:r>
-      <w:bookmarkEnd w:id="7"/>
     </w:p>
     <w:p>
       <w:r>
@@ -3451,12 +3452,12 @@
       <w:pPr>
         <w:pStyle w:val="Titre2"/>
       </w:pPr>
-      <w:bookmarkStart w:id="8" w:name="_Toc67920068"/>
+      <w:bookmarkStart w:id="7" w:name="_Toc67920068"/>
       <w:r>
         <w:lastRenderedPageBreak/>
         <w:t>Arborescence du site</w:t>
       </w:r>
-      <w:bookmarkEnd w:id="8"/>
+      <w:bookmarkEnd w:id="7"/>
     </w:p>
     <w:p>
       <w:pPr>
@@ -3494,22 +3495,22 @@
       <w:pPr>
         <w:pStyle w:val="Titre2"/>
       </w:pPr>
-      <w:bookmarkStart w:id="9" w:name="_Toc67920069"/>
+      <w:bookmarkStart w:id="8" w:name="_Toc67920069"/>
       <w:r>
         <w:t>Maquette graphique</w:t>
       </w:r>
+      <w:bookmarkEnd w:id="8"/>
+    </w:p>
+    <w:p/>
+    <w:p>
+      <w:pPr>
+        <w:pStyle w:val="Titre3"/>
+      </w:pPr>
+      <w:bookmarkStart w:id="9" w:name="_Toc67920070"/>
+      <w:r>
+        <w:t>Zoning</w:t>
+      </w:r>
       <w:bookmarkEnd w:id="9"/>
-    </w:p>
-    <w:p/>
-    <w:p>
-      <w:pPr>
-        <w:pStyle w:val="Titre3"/>
-      </w:pPr>
-      <w:bookmarkStart w:id="10" w:name="_Toc67920070"/>
-      <w:r>
-        <w:t>Zoning</w:t>
-      </w:r>
-      <w:bookmarkEnd w:id="10"/>
     </w:p>
     <w:p>
       <w:r>
@@ -3525,13 +3526,13 @@
       <w:pPr>
         <w:pStyle w:val="Titre3"/>
       </w:pPr>
-      <w:bookmarkStart w:id="11" w:name="_Toc67920071"/>
+      <w:bookmarkStart w:id="10" w:name="_Toc67920071"/>
       <w:proofErr w:type="spellStart"/>
       <w:r>
         <w:lastRenderedPageBreak/>
         <w:t>Wireframes</w:t>
       </w:r>
-      <w:bookmarkEnd w:id="11"/>
+      <w:bookmarkEnd w:id="10"/>
       <w:proofErr w:type="spellEnd"/>
     </w:p>
     <w:p>
@@ -3888,6 +3889,8 @@
     </w:p>
     <w:p/>
     <w:p>
+      <w:bookmarkStart w:id="11" w:name="_GoBack"/>
+      <w:bookmarkEnd w:id="11"/>
       <w:r>
         <w:lastRenderedPageBreak/>
         <w:pict>
@@ -9113,12 +9116,12 @@
       <w:pPr>
         <w:pStyle w:val="Titre1"/>
       </w:pPr>
-      <w:bookmarkStart w:id="24" w:name="_Toc71703264"/>
-      <w:bookmarkStart w:id="25" w:name="_Toc67920081"/>
+      <w:bookmarkStart w:id="24" w:name="_Toc67920081"/>
+      <w:bookmarkStart w:id="25" w:name="_Toc71703264"/>
       <w:r>
         <w:t>Réalisation</w:t>
       </w:r>
-      <w:bookmarkEnd w:id="25"/>
+      <w:bookmarkEnd w:id="24"/>
     </w:p>
     <w:p/>
     <w:p>
@@ -9592,7 +9595,7 @@
       <w:r>
         <w:t>A</w:t>
       </w:r>
-      <w:bookmarkEnd w:id="24"/>
+      <w:bookmarkEnd w:id="25"/>
       <w:r>
         <w:t>nnexes</w:t>
       </w:r>
@@ -9921,7 +9924,7 @@
               <w:sz w:val="16"/>
               <w:szCs w:val="16"/>
             </w:rPr>
-            <w:t>3</w:t>
+            <w:t>12</w:t>
           </w:r>
           <w:r>
             <w:rPr>
@@ -9973,7 +9976,7 @@
               <w:sz w:val="16"/>
               <w:szCs w:val="16"/>
             </w:rPr>
-            <w:t>29.03.21</w:t>
+            <w:t>31.03.21</w:t>
           </w:r>
           <w:r>
             <w:rPr>
@@ -10149,7 +10152,7 @@
               <w:sz w:val="16"/>
               <w:szCs w:val="16"/>
             </w:rPr>
-            <w:t>29.03.21</w:t>
+            <w:t>31.03.21</w:t>
           </w:r>
           <w:r>
             <w:rPr>
@@ -13996,21 +13999,6 @@
 </file>
 
 <file path=customXml/item1.xml><?xml version="1.0" encoding="utf-8"?>
-<?mso-contentType ?>
-<FormTemplates xmlns="http://schemas.microsoft.com/sharepoint/v3/contenttype/forms">
-  <Display>DocumentLibraryForm</Display>
-  <Edit>DocumentLibraryForm</Edit>
-  <New>DocumentLibraryForm</New>
-</FormTemplates>
-</file>
-
-<file path=customXml/item2.xml><?xml version="1.0" encoding="utf-8"?>
-<p:properties xmlns:p="http://schemas.microsoft.com/office/2006/metadata/properties" xmlns:xsi="http://www.w3.org/2001/XMLSchema-instance" xmlns:pc="http://schemas.microsoft.com/office/infopath/2007/PartnerControls">
-  <documentManagement/>
-</p:properties>
-</file>
-
-<file path=customXml/item3.xml><?xml version="1.0" encoding="utf-8"?>
 <ct:contentTypeSchema xmlns:ct="http://schemas.microsoft.com/office/2006/metadata/contentType" xmlns:ma="http://schemas.microsoft.com/office/2006/metadata/properties/metaAttributes" ct:_="" ma:_="" ma:contentTypeName="Document" ma:contentTypeID="0x0101000B38552FA7D4254E8845977232CFE53B" ma:contentTypeVersion="2" ma:contentTypeDescription="Crée un document." ma:contentTypeScope="" ma:versionID="acac6587a1624531b7bbb5e040fdc0e2">
   <xsd:schema xmlns:xsd="http://www.w3.org/2001/XMLSchema" xmlns:xs="http://www.w3.org/2001/XMLSchema" xmlns:p="http://schemas.microsoft.com/office/2006/metadata/properties" xmlns:ns2="0119da2b-60ce-4773-88fa-ebab2cde1f55" targetNamespace="http://schemas.microsoft.com/office/2006/metadata/properties" ma:root="true" ma:fieldsID="497bc8f796ffcd2b49b56101ba0507db" ns2:_="">
     <xsd:import namespace="0119da2b-60ce-4773-88fa-ebab2cde1f55"/>
@@ -14142,28 +14130,26 @@
 </ct:contentTypeSchema>
 </file>
 
+<file path=customXml/item2.xml><?xml version="1.0" encoding="utf-8"?>
+<p:properties xmlns:p="http://schemas.microsoft.com/office/2006/metadata/properties" xmlns:xsi="http://www.w3.org/2001/XMLSchema-instance" xmlns:pc="http://schemas.microsoft.com/office/infopath/2007/PartnerControls">
+  <documentManagement/>
+</p:properties>
+</file>
+
+<file path=customXml/item3.xml><?xml version="1.0" encoding="utf-8"?>
+<?mso-contentType ?>
+<FormTemplates xmlns="http://schemas.microsoft.com/sharepoint/v3/contenttype/forms">
+  <Display>DocumentLibraryForm</Display>
+  <Edit>DocumentLibraryForm</Edit>
+  <New>DocumentLibraryForm</New>
+</FormTemplates>
+</file>
+
 <file path=customXml/item4.xml><?xml version="1.0" encoding="utf-8"?>
 <b:Sources xmlns:b="http://schemas.openxmlformats.org/officeDocument/2006/bibliography" xmlns="http://schemas.openxmlformats.org/officeDocument/2006/bibliography" SelectedStyle="\APASixthEditionOfficeOnline.xsl" StyleName="APA" Version="6"/>
 </file>
 
 <file path=customXml/itemProps1.xml><?xml version="1.0" encoding="utf-8"?>
-<ds:datastoreItem xmlns:ds="http://schemas.openxmlformats.org/officeDocument/2006/customXml" ds:itemID="{C3C0D82A-5D77-4930-8043-FB93232D4EC3}">
-  <ds:schemaRefs>
-    <ds:schemaRef ds:uri="http://schemas.microsoft.com/sharepoint/v3/contenttype/forms"/>
-  </ds:schemaRefs>
-</ds:datastoreItem>
-</file>
-
-<file path=customXml/itemProps2.xml><?xml version="1.0" encoding="utf-8"?>
-<ds:datastoreItem xmlns:ds="http://schemas.openxmlformats.org/officeDocument/2006/customXml" ds:itemID="{B1DFFEE4-49B1-4AF1-9FFD-BDCB1D4C88F0}">
-  <ds:schemaRefs>
-    <ds:schemaRef ds:uri="http://schemas.microsoft.com/office/2006/metadata/properties"/>
-    <ds:schemaRef ds:uri="http://schemas.microsoft.com/office/infopath/2007/PartnerControls"/>
-  </ds:schemaRefs>
-</ds:datastoreItem>
-</file>
-
-<file path=customXml/itemProps3.xml><?xml version="1.0" encoding="utf-8"?>
 <ds:datastoreItem xmlns:ds="http://schemas.openxmlformats.org/officeDocument/2006/customXml" ds:itemID="{884A3E52-B6F1-4A6D-876B-680A1FE9CD40}">
   <ds:schemaRefs>
     <ds:schemaRef ds:uri="http://schemas.microsoft.com/office/2006/metadata/contentType"/>
@@ -14181,8 +14167,25 @@
 </ds:datastoreItem>
 </file>
 
+<file path=customXml/itemProps2.xml><?xml version="1.0" encoding="utf-8"?>
+<ds:datastoreItem xmlns:ds="http://schemas.openxmlformats.org/officeDocument/2006/customXml" ds:itemID="{B1DFFEE4-49B1-4AF1-9FFD-BDCB1D4C88F0}">
+  <ds:schemaRefs>
+    <ds:schemaRef ds:uri="http://schemas.microsoft.com/office/2006/metadata/properties"/>
+    <ds:schemaRef ds:uri="http://schemas.microsoft.com/office/infopath/2007/PartnerControls"/>
+  </ds:schemaRefs>
+</ds:datastoreItem>
+</file>
+
+<file path=customXml/itemProps3.xml><?xml version="1.0" encoding="utf-8"?>
+<ds:datastoreItem xmlns:ds="http://schemas.openxmlformats.org/officeDocument/2006/customXml" ds:itemID="{C3C0D82A-5D77-4930-8043-FB93232D4EC3}">
+  <ds:schemaRefs>
+    <ds:schemaRef ds:uri="http://schemas.microsoft.com/sharepoint/v3/contenttype/forms"/>
+  </ds:schemaRefs>
+</ds:datastoreItem>
+</file>
+
 <file path=customXml/itemProps4.xml><?xml version="1.0" encoding="utf-8"?>
-<ds:datastoreItem xmlns:ds="http://schemas.openxmlformats.org/officeDocument/2006/customXml" ds:itemID="{B04EC3A7-1D2B-4252-8FB8-BE2254A9B839}">
+<ds:datastoreItem xmlns:ds="http://schemas.openxmlformats.org/officeDocument/2006/customXml" ds:itemID="{94AB0B97-4499-4180-A115-05F2B39712C0}">
   <ds:schemaRefs>
     <ds:schemaRef ds:uri="http://schemas.openxmlformats.org/officeDocument/2006/bibliography"/>
   </ds:schemaRefs>

</xml_diff>

<commit_message>
code and doc finalisation
</commit_message>
<xml_diff>
--- a/Documentation/édition/Dossier de Projet DishCC.docx
+++ b/Documentation/édition/Dossier de Projet DishCC.docx
@@ -216,7 +216,7 @@
       <w:r>
         <w:fldChar w:fldCharType="separate"/>
       </w:r>
-      <w:hyperlink w:anchor="_Toc67920061" w:history="1">
+      <w:hyperlink w:anchor="_Toc68180802" w:history="1">
         <w:r>
           <w:rPr>
             <w:rStyle w:val="Lienhypertexte"/>
@@ -254,7 +254,7 @@
           <w:rPr>
             <w:webHidden/>
           </w:rPr>
-          <w:instrText xml:space="preserve"> PAGEREF _Toc67920061 \h </w:instrText>
+          <w:instrText xml:space="preserve"> PAGEREF _Toc68180802 \h </w:instrText>
         </w:r>
         <w:r>
           <w:rPr>
@@ -296,7 +296,7 @@
           <w:lang w:val="fr-CH" w:eastAsia="fr-CH"/>
         </w:rPr>
       </w:pPr>
-      <w:hyperlink w:anchor="_Toc67920062" w:history="1">
+      <w:hyperlink w:anchor="_Toc68180803" w:history="1">
         <w:r>
           <w:rPr>
             <w:rStyle w:val="Lienhypertexte"/>
@@ -340,7 +340,7 @@
             <w:noProof/>
             <w:webHidden/>
           </w:rPr>
-          <w:instrText xml:space="preserve"> PAGEREF _Toc67920062 \h </w:instrText>
+          <w:instrText xml:space="preserve"> PAGEREF _Toc68180803 \h </w:instrText>
         </w:r>
         <w:r>
           <w:rPr>
@@ -386,7 +386,7 @@
           <w:lang w:val="fr-CH" w:eastAsia="fr-CH"/>
         </w:rPr>
       </w:pPr>
-      <w:hyperlink w:anchor="_Toc67920063" w:history="1">
+      <w:hyperlink w:anchor="_Toc68180804" w:history="1">
         <w:r>
           <w:rPr>
             <w:rStyle w:val="Lienhypertexte"/>
@@ -430,7 +430,7 @@
             <w:noProof/>
             <w:webHidden/>
           </w:rPr>
-          <w:instrText xml:space="preserve"> PAGEREF _Toc67920063 \h </w:instrText>
+          <w:instrText xml:space="preserve"> PAGEREF _Toc68180804 \h </w:instrText>
         </w:r>
         <w:r>
           <w:rPr>
@@ -476,7 +476,7 @@
           <w:lang w:val="fr-CH" w:eastAsia="fr-CH"/>
         </w:rPr>
       </w:pPr>
-      <w:hyperlink w:anchor="_Toc67920064" w:history="1">
+      <w:hyperlink w:anchor="_Toc68180805" w:history="1">
         <w:r>
           <w:rPr>
             <w:rStyle w:val="Lienhypertexte"/>
@@ -520,7 +520,7 @@
             <w:noProof/>
             <w:webHidden/>
           </w:rPr>
-          <w:instrText xml:space="preserve"> PAGEREF _Toc67920064 \h </w:instrText>
+          <w:instrText xml:space="preserve"> PAGEREF _Toc68180805 \h </w:instrText>
         </w:r>
         <w:r>
           <w:rPr>
@@ -566,7 +566,7 @@
           <w:lang w:val="fr-CH" w:eastAsia="fr-CH"/>
         </w:rPr>
       </w:pPr>
-      <w:hyperlink w:anchor="_Toc67920065" w:history="1">
+      <w:hyperlink w:anchor="_Toc68180806" w:history="1">
         <w:r>
           <w:rPr>
             <w:rStyle w:val="Lienhypertexte"/>
@@ -610,7 +610,7 @@
             <w:noProof/>
             <w:webHidden/>
           </w:rPr>
-          <w:instrText xml:space="preserve"> PAGEREF _Toc67920065 \h </w:instrText>
+          <w:instrText xml:space="preserve"> PAGEREF _Toc68180806 \h </w:instrText>
         </w:r>
         <w:r>
           <w:rPr>
@@ -651,7 +651,7 @@
           <w:lang w:val="fr-CH" w:eastAsia="fr-CH"/>
         </w:rPr>
       </w:pPr>
-      <w:hyperlink w:anchor="_Toc67920066" w:history="1">
+      <w:hyperlink w:anchor="_Toc68180807" w:history="1">
         <w:r>
           <w:rPr>
             <w:rStyle w:val="Lienhypertexte"/>
@@ -689,7 +689,7 @@
           <w:rPr>
             <w:webHidden/>
           </w:rPr>
-          <w:instrText xml:space="preserve"> PAGEREF _Toc67920066 \h </w:instrText>
+          <w:instrText xml:space="preserve"> PAGEREF _Toc68180807 \h </w:instrText>
         </w:r>
         <w:r>
           <w:rPr>
@@ -715,6 +715,8 @@
           <w:fldChar w:fldCharType="end"/>
         </w:r>
       </w:hyperlink>
+      <w:bookmarkStart w:id="0" w:name="_GoBack"/>
+      <w:bookmarkEnd w:id="0"/>
     </w:p>
     <w:p>
       <w:pPr>
@@ -731,7 +733,7 @@
           <w:lang w:val="fr-CH" w:eastAsia="fr-CH"/>
         </w:rPr>
       </w:pPr>
-      <w:hyperlink w:anchor="_Toc67920067" w:history="1">
+      <w:hyperlink w:anchor="_Toc68180808" w:history="1">
         <w:r>
           <w:rPr>
             <w:rStyle w:val="Lienhypertexte"/>
@@ -775,7 +777,7 @@
             <w:noProof/>
             <w:webHidden/>
           </w:rPr>
-          <w:instrText xml:space="preserve"> PAGEREF _Toc67920067 \h </w:instrText>
+          <w:instrText xml:space="preserve"> PAGEREF _Toc68180808 \h </w:instrText>
         </w:r>
         <w:r>
           <w:rPr>
@@ -821,7 +823,7 @@
           <w:lang w:val="fr-CH" w:eastAsia="fr-CH"/>
         </w:rPr>
       </w:pPr>
-      <w:hyperlink w:anchor="_Toc67920068" w:history="1">
+      <w:hyperlink w:anchor="_Toc68180809" w:history="1">
         <w:r>
           <w:rPr>
             <w:rStyle w:val="Lienhypertexte"/>
@@ -865,7 +867,7 @@
             <w:noProof/>
             <w:webHidden/>
           </w:rPr>
-          <w:instrText xml:space="preserve"> PAGEREF _Toc67920068 \h </w:instrText>
+          <w:instrText xml:space="preserve"> PAGEREF _Toc68180809 \h </w:instrText>
         </w:r>
         <w:r>
           <w:rPr>
@@ -911,7 +913,7 @@
           <w:lang w:val="fr-CH" w:eastAsia="fr-CH"/>
         </w:rPr>
       </w:pPr>
-      <w:hyperlink w:anchor="_Toc67920069" w:history="1">
+      <w:hyperlink w:anchor="_Toc68180810" w:history="1">
         <w:r>
           <w:rPr>
             <w:rStyle w:val="Lienhypertexte"/>
@@ -955,7 +957,7 @@
             <w:noProof/>
             <w:webHidden/>
           </w:rPr>
-          <w:instrText xml:space="preserve"> PAGEREF _Toc67920069 \h </w:instrText>
+          <w:instrText xml:space="preserve"> PAGEREF _Toc68180810 \h </w:instrText>
         </w:r>
         <w:r>
           <w:rPr>
@@ -1001,7 +1003,7 @@
           <w:lang w:val="fr-CH" w:eastAsia="fr-CH"/>
         </w:rPr>
       </w:pPr>
-      <w:hyperlink w:anchor="_Toc67920070" w:history="1">
+      <w:hyperlink w:anchor="_Toc68180811" w:history="1">
         <w:r>
           <w:rPr>
             <w:rStyle w:val="Lienhypertexte"/>
@@ -1045,7 +1047,7 @@
             <w:noProof/>
             <w:webHidden/>
           </w:rPr>
-          <w:instrText xml:space="preserve"> PAGEREF _Toc67920070 \h </w:instrText>
+          <w:instrText xml:space="preserve"> PAGEREF _Toc68180811 \h </w:instrText>
         </w:r>
         <w:r>
           <w:rPr>
@@ -1091,7 +1093,7 @@
           <w:lang w:val="fr-CH" w:eastAsia="fr-CH"/>
         </w:rPr>
       </w:pPr>
-      <w:hyperlink w:anchor="_Toc67920071" w:history="1">
+      <w:hyperlink w:anchor="_Toc68180812" w:history="1">
         <w:r>
           <w:rPr>
             <w:rStyle w:val="Lienhypertexte"/>
@@ -1135,7 +1137,7 @@
             <w:noProof/>
             <w:webHidden/>
           </w:rPr>
-          <w:instrText xml:space="preserve"> PAGEREF _Toc67920071 \h </w:instrText>
+          <w:instrText xml:space="preserve"> PAGEREF _Toc68180812 \h </w:instrText>
         </w:r>
         <w:r>
           <w:rPr>
@@ -1181,7 +1183,7 @@
           <w:lang w:val="fr-CH" w:eastAsia="fr-CH"/>
         </w:rPr>
       </w:pPr>
-      <w:hyperlink w:anchor="_Toc67920072" w:history="1">
+      <w:hyperlink w:anchor="_Toc68180813" w:history="1">
         <w:r>
           <w:rPr>
             <w:rStyle w:val="Lienhypertexte"/>
@@ -1225,7 +1227,7 @@
             <w:noProof/>
             <w:webHidden/>
           </w:rPr>
-          <w:instrText xml:space="preserve"> PAGEREF _Toc67920072 \h </w:instrText>
+          <w:instrText xml:space="preserve"> PAGEREF _Toc68180813 \h </w:instrText>
         </w:r>
         <w:r>
           <w:rPr>
@@ -1271,7 +1273,7 @@
           <w:lang w:val="fr-CH" w:eastAsia="fr-CH"/>
         </w:rPr>
       </w:pPr>
-      <w:hyperlink w:anchor="_Toc67920073" w:history="1">
+      <w:hyperlink w:anchor="_Toc68180814" w:history="1">
         <w:r>
           <w:rPr>
             <w:rStyle w:val="Lienhypertexte"/>
@@ -1315,7 +1317,7 @@
             <w:noProof/>
             <w:webHidden/>
           </w:rPr>
-          <w:instrText xml:space="preserve"> PAGEREF _Toc67920073 \h </w:instrText>
+          <w:instrText xml:space="preserve"> PAGEREF _Toc68180814 \h </w:instrText>
         </w:r>
         <w:r>
           <w:rPr>
@@ -1361,7 +1363,7 @@
           <w:lang w:val="fr-CH" w:eastAsia="fr-CH"/>
         </w:rPr>
       </w:pPr>
-      <w:hyperlink w:anchor="_Toc67920074" w:history="1">
+      <w:hyperlink w:anchor="_Toc68180815" w:history="1">
         <w:r>
           <w:rPr>
             <w:rStyle w:val="Lienhypertexte"/>
@@ -1405,7 +1407,7 @@
             <w:noProof/>
             <w:webHidden/>
           </w:rPr>
-          <w:instrText xml:space="preserve"> PAGEREF _Toc67920074 \h </w:instrText>
+          <w:instrText xml:space="preserve"> PAGEREF _Toc68180815 \h </w:instrText>
         </w:r>
         <w:r>
           <w:rPr>
@@ -1451,7 +1453,7 @@
           <w:lang w:val="fr-CH" w:eastAsia="fr-CH"/>
         </w:rPr>
       </w:pPr>
-      <w:hyperlink w:anchor="_Toc67920075" w:history="1">
+      <w:hyperlink w:anchor="_Toc68180816" w:history="1">
         <w:r>
           <w:rPr>
             <w:rStyle w:val="Lienhypertexte"/>
@@ -1495,7 +1497,7 @@
             <w:noProof/>
             <w:webHidden/>
           </w:rPr>
-          <w:instrText xml:space="preserve"> PAGEREF _Toc67920075 \h </w:instrText>
+          <w:instrText xml:space="preserve"> PAGEREF _Toc68180816 \h </w:instrText>
         </w:r>
         <w:r>
           <w:rPr>
@@ -1541,7 +1543,7 @@
           <w:lang w:val="fr-CH" w:eastAsia="fr-CH"/>
         </w:rPr>
       </w:pPr>
-      <w:hyperlink w:anchor="_Toc67920076" w:history="1">
+      <w:hyperlink w:anchor="_Toc68180817" w:history="1">
         <w:r>
           <w:rPr>
             <w:rStyle w:val="Lienhypertexte"/>
@@ -1585,7 +1587,7 @@
             <w:noProof/>
             <w:webHidden/>
           </w:rPr>
-          <w:instrText xml:space="preserve"> PAGEREF _Toc67920076 \h </w:instrText>
+          <w:instrText xml:space="preserve"> PAGEREF _Toc68180817 \h </w:instrText>
         </w:r>
         <w:r>
           <w:rPr>
@@ -1631,7 +1633,7 @@
           <w:lang w:val="fr-CH" w:eastAsia="fr-CH"/>
         </w:rPr>
       </w:pPr>
-      <w:hyperlink w:anchor="_Toc67920077" w:history="1">
+      <w:hyperlink w:anchor="_Toc68180818" w:history="1">
         <w:r>
           <w:rPr>
             <w:rStyle w:val="Lienhypertexte"/>
@@ -1675,7 +1677,7 @@
             <w:noProof/>
             <w:webHidden/>
           </w:rPr>
-          <w:instrText xml:space="preserve"> PAGEREF _Toc67920077 \h </w:instrText>
+          <w:instrText xml:space="preserve"> PAGEREF _Toc68180818 \h </w:instrText>
         </w:r>
         <w:r>
           <w:rPr>
@@ -1721,7 +1723,7 @@
           <w:lang w:val="fr-CH" w:eastAsia="fr-CH"/>
         </w:rPr>
       </w:pPr>
-      <w:hyperlink w:anchor="_Toc67920078" w:history="1">
+      <w:hyperlink w:anchor="_Toc68180819" w:history="1">
         <w:r>
           <w:rPr>
             <w:rStyle w:val="Lienhypertexte"/>
@@ -1765,7 +1767,7 @@
             <w:noProof/>
             <w:webHidden/>
           </w:rPr>
-          <w:instrText xml:space="preserve"> PAGEREF _Toc67920078 \h </w:instrText>
+          <w:instrText xml:space="preserve"> PAGEREF _Toc68180819 \h </w:instrText>
         </w:r>
         <w:r>
           <w:rPr>
@@ -1811,7 +1813,7 @@
           <w:lang w:val="fr-CH" w:eastAsia="fr-CH"/>
         </w:rPr>
       </w:pPr>
-      <w:hyperlink w:anchor="_Toc67920079" w:history="1">
+      <w:hyperlink w:anchor="_Toc68180820" w:history="1">
         <w:r>
           <w:rPr>
             <w:rStyle w:val="Lienhypertexte"/>
@@ -1855,7 +1857,7 @@
             <w:noProof/>
             <w:webHidden/>
           </w:rPr>
-          <w:instrText xml:space="preserve"> PAGEREF _Toc67920079 \h </w:instrText>
+          <w:instrText xml:space="preserve"> PAGEREF _Toc68180820 \h </w:instrText>
         </w:r>
         <w:r>
           <w:rPr>
@@ -1901,7 +1903,7 @@
           <w:lang w:val="fr-CH" w:eastAsia="fr-CH"/>
         </w:rPr>
       </w:pPr>
-      <w:hyperlink w:anchor="_Toc67920080" w:history="1">
+      <w:hyperlink w:anchor="_Toc68180821" w:history="1">
         <w:r>
           <w:rPr>
             <w:rStyle w:val="Lienhypertexte"/>
@@ -1945,7 +1947,7 @@
             <w:noProof/>
             <w:webHidden/>
           </w:rPr>
-          <w:instrText xml:space="preserve"> PAGEREF _Toc67920080 \h </w:instrText>
+          <w:instrText xml:space="preserve"> PAGEREF _Toc68180821 \h </w:instrText>
         </w:r>
         <w:r>
           <w:rPr>
@@ -1965,7 +1967,7 @@
             <w:noProof/>
             <w:webHidden/>
           </w:rPr>
-          <w:t>15</w:t>
+          <w:t>16</w:t>
         </w:r>
         <w:r>
           <w:rPr>
@@ -1986,7 +1988,7 @@
           <w:lang w:val="fr-CH" w:eastAsia="fr-CH"/>
         </w:rPr>
       </w:pPr>
-      <w:hyperlink w:anchor="_Toc67920081" w:history="1">
+      <w:hyperlink w:anchor="_Toc68180822" w:history="1">
         <w:r>
           <w:rPr>
             <w:rStyle w:val="Lienhypertexte"/>
@@ -2024,7 +2026,7 @@
           <w:rPr>
             <w:webHidden/>
           </w:rPr>
-          <w:instrText xml:space="preserve"> PAGEREF _Toc67920081 \h </w:instrText>
+          <w:instrText xml:space="preserve"> PAGEREF _Toc68180822 \h </w:instrText>
         </w:r>
         <w:r>
           <w:rPr>
@@ -2066,7 +2068,7 @@
           <w:lang w:val="fr-CH" w:eastAsia="fr-CH"/>
         </w:rPr>
       </w:pPr>
-      <w:hyperlink w:anchor="_Toc67920082" w:history="1">
+      <w:hyperlink w:anchor="_Toc68180823" w:history="1">
         <w:r>
           <w:rPr>
             <w:rStyle w:val="Lienhypertexte"/>
@@ -2110,7 +2112,7 @@
             <w:noProof/>
             <w:webHidden/>
           </w:rPr>
-          <w:instrText xml:space="preserve"> PAGEREF _Toc67920082 \h </w:instrText>
+          <w:instrText xml:space="preserve"> PAGEREF _Toc68180823 \h </w:instrText>
         </w:r>
         <w:r>
           <w:rPr>
@@ -2156,7 +2158,7 @@
           <w:lang w:val="fr-CH" w:eastAsia="fr-CH"/>
         </w:rPr>
       </w:pPr>
-      <w:hyperlink w:anchor="_Toc67920083" w:history="1">
+      <w:hyperlink w:anchor="_Toc68180824" w:history="1">
         <w:r>
           <w:rPr>
             <w:rStyle w:val="Lienhypertexte"/>
@@ -2200,7 +2202,7 @@
             <w:noProof/>
             <w:webHidden/>
           </w:rPr>
-          <w:instrText xml:space="preserve"> PAGEREF _Toc67920083 \h </w:instrText>
+          <w:instrText xml:space="preserve"> PAGEREF _Toc68180824 \h </w:instrText>
         </w:r>
         <w:r>
           <w:rPr>
@@ -2220,7 +2222,7 @@
             <w:noProof/>
             <w:webHidden/>
           </w:rPr>
-          <w:t>16</w:t>
+          <w:t>17</w:t>
         </w:r>
         <w:r>
           <w:rPr>
@@ -2246,7 +2248,7 @@
           <w:lang w:val="fr-CH" w:eastAsia="fr-CH"/>
         </w:rPr>
       </w:pPr>
-      <w:hyperlink w:anchor="_Toc67920084" w:history="1">
+      <w:hyperlink w:anchor="_Toc68180825" w:history="1">
         <w:r>
           <w:rPr>
             <w:rStyle w:val="Lienhypertexte"/>
@@ -2290,7 +2292,7 @@
             <w:noProof/>
             <w:webHidden/>
           </w:rPr>
-          <w:instrText xml:space="preserve"> PAGEREF _Toc67920084 \h </w:instrText>
+          <w:instrText xml:space="preserve"> PAGEREF _Toc68180825 \h </w:instrText>
         </w:r>
         <w:r>
           <w:rPr>
@@ -2310,7 +2312,7 @@
             <w:noProof/>
             <w:webHidden/>
           </w:rPr>
-          <w:t>17</w:t>
+          <w:t>18</w:t>
         </w:r>
         <w:r>
           <w:rPr>
@@ -2336,7 +2338,7 @@
           <w:lang w:val="fr-CH" w:eastAsia="fr-CH"/>
         </w:rPr>
       </w:pPr>
-      <w:hyperlink w:anchor="_Toc67920085" w:history="1">
+      <w:hyperlink w:anchor="_Toc68180826" w:history="1">
         <w:r>
           <w:rPr>
             <w:rStyle w:val="Lienhypertexte"/>
@@ -2380,7 +2382,7 @@
             <w:noProof/>
             <w:webHidden/>
           </w:rPr>
-          <w:instrText xml:space="preserve"> PAGEREF _Toc67920085 \h </w:instrText>
+          <w:instrText xml:space="preserve"> PAGEREF _Toc68180826 \h </w:instrText>
         </w:r>
         <w:r>
           <w:rPr>
@@ -2400,7 +2402,7 @@
             <w:noProof/>
             <w:webHidden/>
           </w:rPr>
-          <w:t>17</w:t>
+          <w:t>18</w:t>
         </w:r>
         <w:r>
           <w:rPr>
@@ -2421,7 +2423,7 @@
           <w:lang w:val="fr-CH" w:eastAsia="fr-CH"/>
         </w:rPr>
       </w:pPr>
-      <w:hyperlink w:anchor="_Toc67920086" w:history="1">
+      <w:hyperlink w:anchor="_Toc68180827" w:history="1">
         <w:r>
           <w:rPr>
             <w:rStyle w:val="Lienhypertexte"/>
@@ -2459,7 +2461,7 @@
           <w:rPr>
             <w:webHidden/>
           </w:rPr>
-          <w:instrText xml:space="preserve"> PAGEREF _Toc67920086 \h </w:instrText>
+          <w:instrText xml:space="preserve"> PAGEREF _Toc68180827 \h </w:instrText>
         </w:r>
         <w:r>
           <w:rPr>
@@ -2476,7 +2478,7 @@
           <w:rPr>
             <w:webHidden/>
           </w:rPr>
-          <w:t>17</w:t>
+          <w:t>18</w:t>
         </w:r>
         <w:r>
           <w:rPr>
@@ -2496,7 +2498,7 @@
           <w:lang w:val="fr-CH" w:eastAsia="fr-CH"/>
         </w:rPr>
       </w:pPr>
-      <w:hyperlink w:anchor="_Toc67920087" w:history="1">
+      <w:hyperlink w:anchor="_Toc68180828" w:history="1">
         <w:r>
           <w:rPr>
             <w:rStyle w:val="Lienhypertexte"/>
@@ -2534,7 +2536,7 @@
           <w:rPr>
             <w:webHidden/>
           </w:rPr>
-          <w:instrText xml:space="preserve"> PAGEREF _Toc67920087 \h </w:instrText>
+          <w:instrText xml:space="preserve"> PAGEREF _Toc68180828 \h </w:instrText>
         </w:r>
         <w:r>
           <w:rPr>
@@ -2551,7 +2553,7 @@
           <w:rPr>
             <w:webHidden/>
           </w:rPr>
-          <w:t>17</w:t>
+          <w:t>18</w:t>
         </w:r>
         <w:r>
           <w:rPr>
@@ -2576,7 +2578,7 @@
           <w:lang w:val="fr-CH" w:eastAsia="fr-CH"/>
         </w:rPr>
       </w:pPr>
-      <w:hyperlink w:anchor="_Toc67920088" w:history="1">
+      <w:hyperlink w:anchor="_Toc68180829" w:history="1">
         <w:r>
           <w:rPr>
             <w:rStyle w:val="Lienhypertexte"/>
@@ -2620,7 +2622,7 @@
             <w:noProof/>
             <w:webHidden/>
           </w:rPr>
-          <w:instrText xml:space="preserve"> PAGEREF _Toc67920088 \h </w:instrText>
+          <w:instrText xml:space="preserve"> PAGEREF _Toc68180829 \h </w:instrText>
         </w:r>
         <w:r>
           <w:rPr>
@@ -2640,7 +2642,7 @@
             <w:noProof/>
             <w:webHidden/>
           </w:rPr>
-          <w:t>17</w:t>
+          <w:t>18</w:t>
         </w:r>
         <w:r>
           <w:rPr>
@@ -2666,7 +2668,7 @@
           <w:lang w:val="fr-CH" w:eastAsia="fr-CH"/>
         </w:rPr>
       </w:pPr>
-      <w:hyperlink w:anchor="_Toc67920089" w:history="1">
+      <w:hyperlink w:anchor="_Toc68180830" w:history="1">
         <w:r>
           <w:rPr>
             <w:rStyle w:val="Lienhypertexte"/>
@@ -2710,7 +2712,7 @@
             <w:noProof/>
             <w:webHidden/>
           </w:rPr>
-          <w:instrText xml:space="preserve"> PAGEREF _Toc67920089 \h </w:instrText>
+          <w:instrText xml:space="preserve"> PAGEREF _Toc68180830 \h </w:instrText>
         </w:r>
         <w:r>
           <w:rPr>
@@ -2730,7 +2732,7 @@
             <w:noProof/>
             <w:webHidden/>
           </w:rPr>
-          <w:t>18</w:t>
+          <w:t>19</w:t>
         </w:r>
         <w:r>
           <w:rPr>
@@ -2756,7 +2758,7 @@
           <w:lang w:val="fr-CH" w:eastAsia="fr-CH"/>
         </w:rPr>
       </w:pPr>
-      <w:hyperlink w:anchor="_Toc67920090" w:history="1">
+      <w:hyperlink w:anchor="_Toc68180831" w:history="1">
         <w:r>
           <w:rPr>
             <w:rStyle w:val="Lienhypertexte"/>
@@ -2779,6 +2781,96 @@
             <w:rStyle w:val="Lienhypertexte"/>
             <w:noProof/>
           </w:rPr>
+          <w:t>Mise en service</w:t>
+        </w:r>
+        <w:r>
+          <w:rPr>
+            <w:noProof/>
+            <w:webHidden/>
+          </w:rPr>
+          <w:tab/>
+        </w:r>
+        <w:r>
+          <w:rPr>
+            <w:noProof/>
+            <w:webHidden/>
+          </w:rPr>
+          <w:fldChar w:fldCharType="begin"/>
+        </w:r>
+        <w:r>
+          <w:rPr>
+            <w:noProof/>
+            <w:webHidden/>
+          </w:rPr>
+          <w:instrText xml:space="preserve"> PAGEREF _Toc68180831 \h </w:instrText>
+        </w:r>
+        <w:r>
+          <w:rPr>
+            <w:noProof/>
+            <w:webHidden/>
+          </w:rPr>
+        </w:r>
+        <w:r>
+          <w:rPr>
+            <w:noProof/>
+            <w:webHidden/>
+          </w:rPr>
+          <w:fldChar w:fldCharType="separate"/>
+        </w:r>
+        <w:r>
+          <w:rPr>
+            <w:noProof/>
+            <w:webHidden/>
+          </w:rPr>
+          <w:t>19</w:t>
+        </w:r>
+        <w:r>
+          <w:rPr>
+            <w:noProof/>
+            <w:webHidden/>
+          </w:rPr>
+          <w:fldChar w:fldCharType="end"/>
+        </w:r>
+      </w:hyperlink>
+    </w:p>
+    <w:p>
+      <w:pPr>
+        <w:pStyle w:val="TM2"/>
+        <w:tabs>
+          <w:tab w:val="left" w:pos="800"/>
+          <w:tab w:val="right" w:leader="dot" w:pos="9060"/>
+        </w:tabs>
+        <w:rPr>
+          <w:rFonts w:eastAsiaTheme="minorEastAsia" w:cstheme="minorBidi"/>
+          <w:noProof/>
+          <w:sz w:val="22"/>
+          <w:szCs w:val="22"/>
+          <w:lang w:val="fr-CH" w:eastAsia="fr-CH"/>
+        </w:rPr>
+      </w:pPr>
+      <w:hyperlink w:anchor="_Toc68180832" w:history="1">
+        <w:r>
+          <w:rPr>
+            <w:rStyle w:val="Lienhypertexte"/>
+            <w:noProof/>
+          </w:rPr>
+          <w:t>5.4</w:t>
+        </w:r>
+        <w:r>
+          <w:rPr>
+            <w:rFonts w:eastAsiaTheme="minorEastAsia" w:cstheme="minorBidi"/>
+            <w:noProof/>
+            <w:sz w:val="22"/>
+            <w:szCs w:val="22"/>
+            <w:lang w:val="fr-CH" w:eastAsia="fr-CH"/>
+          </w:rPr>
+          <w:tab/>
+        </w:r>
+        <w:r>
+          <w:rPr>
+            <w:rStyle w:val="Lienhypertexte"/>
+            <w:noProof/>
+          </w:rPr>
           <w:t>Manuel d’utilisation</w:t>
         </w:r>
         <w:r>
@@ -2800,7 +2892,7 @@
             <w:noProof/>
             <w:webHidden/>
           </w:rPr>
-          <w:instrText xml:space="preserve"> PAGEREF _Toc67920090 \h </w:instrText>
+          <w:instrText xml:space="preserve"> PAGEREF _Toc68180832 \h </w:instrText>
         </w:r>
         <w:r>
           <w:rPr>
@@ -2820,7 +2912,7 @@
             <w:noProof/>
             <w:webHidden/>
           </w:rPr>
-          <w:t>18</w:t>
+          <w:t>19</w:t>
         </w:r>
         <w:r>
           <w:rPr>
@@ -2845,7 +2937,7 @@
       <w:pPr>
         <w:pStyle w:val="Titre1"/>
       </w:pPr>
-      <w:bookmarkStart w:id="0" w:name="_Toc67920061"/>
+      <w:bookmarkStart w:id="1" w:name="_Toc68180802"/>
       <w:r>
         <w:lastRenderedPageBreak/>
         <w:t>Analyse prél</w:t>
@@ -2856,18 +2948,18 @@
       <w:r>
         <w:t>minaire</w:t>
       </w:r>
-      <w:bookmarkEnd w:id="0"/>
+      <w:bookmarkEnd w:id="1"/>
     </w:p>
     <w:p/>
     <w:p>
       <w:pPr>
         <w:pStyle w:val="Titre2"/>
       </w:pPr>
-      <w:bookmarkStart w:id="1" w:name="_Toc67920062"/>
+      <w:bookmarkStart w:id="2" w:name="_Toc68180803"/>
       <w:r>
         <w:t>Introduction</w:t>
       </w:r>
-      <w:bookmarkEnd w:id="1"/>
+      <w:bookmarkEnd w:id="2"/>
       <w:r>
         <w:t xml:space="preserve"> </w:t>
       </w:r>
@@ -2960,7 +3052,7 @@
           <w:sz w:val="24"/>
         </w:rPr>
       </w:pPr>
-      <w:bookmarkStart w:id="2" w:name="_Toc67920063"/>
+      <w:bookmarkStart w:id="3" w:name="_Toc68180804"/>
       <w:r>
         <w:rPr>
           <w:rStyle w:val="Accentuation"/>
@@ -2971,7 +3063,7 @@
         </w:rPr>
         <w:t>Organisation</w:t>
       </w:r>
-      <w:bookmarkEnd w:id="2"/>
+      <w:bookmarkEnd w:id="3"/>
     </w:p>
     <w:p>
       <w:r>
@@ -3018,11 +3110,11 @@
       <w:pPr>
         <w:pStyle w:val="Titre2"/>
       </w:pPr>
-      <w:bookmarkStart w:id="3" w:name="_Toc67920064"/>
+      <w:bookmarkStart w:id="4" w:name="_Toc68180805"/>
       <w:r>
         <w:t>Objectifs</w:t>
       </w:r>
-      <w:bookmarkEnd w:id="3"/>
+      <w:bookmarkEnd w:id="4"/>
     </w:p>
     <w:p>
       <w:pPr>
@@ -3120,7 +3212,7 @@
       <w:pPr>
         <w:pStyle w:val="Titre2"/>
       </w:pPr>
-      <w:bookmarkStart w:id="4" w:name="_Toc67920065"/>
+      <w:bookmarkStart w:id="5" w:name="_Toc68180806"/>
       <w:r>
         <w:lastRenderedPageBreak/>
         <w:t>Planification</w:t>
@@ -3128,7 +3220,7 @@
       <w:r>
         <w:t xml:space="preserve"> initiale</w:t>
       </w:r>
-      <w:bookmarkEnd w:id="4"/>
+      <w:bookmarkEnd w:id="5"/>
     </w:p>
     <w:p>
       <w:pPr>
@@ -3215,28 +3307,28 @@
       <w:pPr>
         <w:pStyle w:val="Titre1"/>
       </w:pPr>
-      <w:bookmarkStart w:id="5" w:name="_Toc67920066"/>
+      <w:bookmarkStart w:id="6" w:name="_Toc68180807"/>
       <w:r>
         <w:t>Analyse</w:t>
       </w:r>
       <w:r>
         <w:t xml:space="preserve"> / Conception</w:t>
       </w:r>
-      <w:bookmarkEnd w:id="5"/>
+      <w:bookmarkEnd w:id="6"/>
     </w:p>
     <w:p/>
     <w:p>
       <w:pPr>
         <w:pStyle w:val="Titre2"/>
       </w:pPr>
-      <w:bookmarkStart w:id="6" w:name="_Toc67920067"/>
+      <w:bookmarkStart w:id="7" w:name="_Toc68180808"/>
       <w:r>
         <w:t>Concep</w:t>
       </w:r>
       <w:r>
         <w:t>t</w:t>
       </w:r>
-      <w:bookmarkEnd w:id="6"/>
+      <w:bookmarkEnd w:id="7"/>
     </w:p>
     <w:p>
       <w:r>
@@ -3452,12 +3544,12 @@
       <w:pPr>
         <w:pStyle w:val="Titre2"/>
       </w:pPr>
-      <w:bookmarkStart w:id="7" w:name="_Toc67920068"/>
+      <w:bookmarkStart w:id="8" w:name="_Toc68180809"/>
       <w:r>
         <w:lastRenderedPageBreak/>
         <w:t>Arborescence du site</w:t>
       </w:r>
-      <w:bookmarkEnd w:id="7"/>
+      <w:bookmarkEnd w:id="8"/>
     </w:p>
     <w:p>
       <w:pPr>
@@ -3484,7 +3576,7 @@
             <v:path o:extrusionok="f" gradientshapeok="t" o:connecttype="rect"/>
             <o:lock v:ext="edit" aspectratio="t"/>
           </v:shapetype>
-          <v:shape id="_x0000_i1025" type="#_x0000_t75" style="width:522.7pt;height:175.8pt">
+          <v:shape id="_x0000_i1025" type="#_x0000_t75" style="width:523.35pt;height:176.25pt">
             <v:imagedata r:id="rId16" o:title="arborescence du site"/>
           </v:shape>
         </w:pict>
@@ -3495,27 +3587,27 @@
       <w:pPr>
         <w:pStyle w:val="Titre2"/>
       </w:pPr>
-      <w:bookmarkStart w:id="8" w:name="_Toc67920069"/>
+      <w:bookmarkStart w:id="9" w:name="_Toc68180810"/>
       <w:r>
         <w:t>Maquette graphique</w:t>
       </w:r>
-      <w:bookmarkEnd w:id="8"/>
+      <w:bookmarkEnd w:id="9"/>
     </w:p>
     <w:p/>
     <w:p>
       <w:pPr>
         <w:pStyle w:val="Titre3"/>
       </w:pPr>
-      <w:bookmarkStart w:id="9" w:name="_Toc67920070"/>
+      <w:bookmarkStart w:id="10" w:name="_Toc68180811"/>
       <w:r>
         <w:t>Zoning</w:t>
       </w:r>
-      <w:bookmarkEnd w:id="9"/>
+      <w:bookmarkEnd w:id="10"/>
     </w:p>
     <w:p>
       <w:r>
         <w:pict>
-          <v:shape id="_x0000_i1026" type="#_x0000_t75" style="width:522.7pt;height:293.6pt">
+          <v:shape id="_x0000_i1026" type="#_x0000_t75" style="width:522.25pt;height:293.35pt">
             <v:imagedata r:id="rId17" o:title="Zoning"/>
           </v:shape>
         </w:pict>
@@ -3526,13 +3618,13 @@
       <w:pPr>
         <w:pStyle w:val="Titre3"/>
       </w:pPr>
-      <w:bookmarkStart w:id="10" w:name="_Toc67920071"/>
+      <w:bookmarkStart w:id="11" w:name="_Toc68180812"/>
       <w:proofErr w:type="spellStart"/>
       <w:r>
         <w:lastRenderedPageBreak/>
         <w:t>Wireframes</w:t>
       </w:r>
-      <w:bookmarkEnd w:id="10"/>
+      <w:bookmarkEnd w:id="11"/>
       <w:proofErr w:type="spellEnd"/>
     </w:p>
     <w:p>
@@ -3561,7 +3653,7 @@
           <w:lang w:val="fr-CH" w:eastAsia="fr-CH"/>
         </w:rPr>
         <w:pict>
-          <v:shape id="_x0000_i1027" type="#_x0000_t75" style="width:522.7pt;height:293.6pt">
+          <v:shape id="_x0000_i1027" type="#_x0000_t75" style="width:522.25pt;height:293.35pt">
             <v:imagedata r:id="rId18" o:title="Sign up"/>
           </v:shape>
         </w:pict>
@@ -3730,7 +3822,7 @@
     <w:p>
       <w:r>
         <w:pict>
-          <v:shape id="_x0000_i1028" type="#_x0000_t75" style="width:522.7pt;height:293.6pt">
+          <v:shape id="_x0000_i1028" type="#_x0000_t75" style="width:522.25pt;height:293.35pt">
             <v:imagedata r:id="rId21" o:title="Calories calculator"/>
           </v:shape>
         </w:pict>
@@ -3834,7 +3926,7 @@
     <w:p>
       <w:r>
         <w:pict>
-          <v:shape id="_x0000_i1029" type="#_x0000_t75" style="width:522.7pt;height:293.6pt">
+          <v:shape id="_x0000_i1029" type="#_x0000_t75" style="width:522.25pt;height:293.35pt">
             <v:imagedata r:id="rId23" o:title="Suggest a dish"/>
           </v:shape>
         </w:pict>
@@ -3853,7 +3945,7 @@
     <w:p>
       <w:r>
         <w:pict>
-          <v:shape id="_x0000_i1030" type="#_x0000_t75" style="width:522.7pt;height:293.6pt">
+          <v:shape id="_x0000_i1030" type="#_x0000_t75" style="width:522.25pt;height:293.35pt">
             <v:imagedata r:id="rId24" o:title="Moderation"/>
           </v:shape>
         </w:pict>
@@ -3881,7 +3973,7 @@
     <w:p>
       <w:r>
         <w:pict>
-          <v:shape id="_x0000_i1031" type="#_x0000_t75" style="width:522.7pt;height:293.6pt">
+          <v:shape id="_x0000_i1031" type="#_x0000_t75" style="width:522.25pt;height:293.35pt">
             <v:imagedata r:id="rId25" o:title="Dish moderation"/>
           </v:shape>
         </w:pict>
@@ -3889,12 +3981,10 @@
     </w:p>
     <w:p/>
     <w:p>
-      <w:bookmarkStart w:id="11" w:name="_GoBack"/>
-      <w:bookmarkEnd w:id="11"/>
       <w:r>
         <w:lastRenderedPageBreak/>
         <w:pict>
-          <v:shape id="_x0000_i1032" type="#_x0000_t75" style="width:522.7pt;height:293.6pt">
+          <v:shape id="_x0000_i1032" type="#_x0000_t75" style="width:522.25pt;height:293.35pt">
             <v:imagedata r:id="rId26" o:title="Signed out"/>
           </v:shape>
         </w:pict>
@@ -3904,7 +3994,7 @@
       <w:pPr>
         <w:pStyle w:val="Titre2"/>
       </w:pPr>
-      <w:bookmarkStart w:id="12" w:name="_Toc67920072"/>
+      <w:bookmarkStart w:id="12" w:name="_Toc68180813"/>
       <w:r>
         <w:lastRenderedPageBreak/>
         <w:t>Cas d’utilisation</w:t>
@@ -3914,17 +4004,18 @@
     <w:p>
       <w:r>
         <w:pict>
-          <v:shape id="_x0000_i1033" type="#_x0000_t75" style="width:487.15pt;height:540.45pt">
+          <v:shape id="_x0000_i1033" type="#_x0000_t75" style="width:486.8pt;height:540.55pt">
             <v:imagedata r:id="rId27" o:title="use cases"/>
           </v:shape>
         </w:pict>
       </w:r>
     </w:p>
+    <w:p/>
     <w:p>
       <w:pPr>
         <w:pStyle w:val="Titre2"/>
       </w:pPr>
-      <w:bookmarkStart w:id="13" w:name="_Toc67920073"/>
+      <w:bookmarkStart w:id="13" w:name="_Toc68180814"/>
       <w:r>
         <w:t>Étude de faisabilité</w:t>
       </w:r>
@@ -4535,7 +4626,7 @@
       <w:pPr>
         <w:pStyle w:val="Titre2"/>
       </w:pPr>
-      <w:bookmarkStart w:id="14" w:name="_Toc67920074"/>
+      <w:bookmarkStart w:id="14" w:name="_Toc68180815"/>
       <w:r>
         <w:lastRenderedPageBreak/>
         <w:t>Scénarios</w:t>
@@ -5265,7 +5356,7 @@
         <w:pStyle w:val="Titre2"/>
       </w:pPr>
       <w:bookmarkStart w:id="15" w:name="_Toc71691012"/>
-      <w:bookmarkStart w:id="16" w:name="_Toc67920075"/>
+      <w:bookmarkStart w:id="16" w:name="_Toc68180816"/>
       <w:r>
         <w:t>Stratégie de test</w:t>
       </w:r>
@@ -7837,6 +7928,7 @@
         <w:tc>
           <w:tcPr>
             <w:tcW w:w="426" w:type="dxa"/>
+            <w:shd w:val="clear" w:color="auto" w:fill="F8F1F1"/>
             <w:vAlign w:val="center"/>
           </w:tcPr>
           <w:p>
@@ -7868,6 +7960,7 @@
         <w:tc>
           <w:tcPr>
             <w:tcW w:w="3260" w:type="dxa"/>
+            <w:shd w:val="clear" w:color="auto" w:fill="F8F1F1"/>
             <w:vAlign w:val="center"/>
           </w:tcPr>
           <w:p>
@@ -7939,6 +8032,7 @@
           <w:tcPr>
             <w:tcW w:w="3402" w:type="dxa"/>
             <w:gridSpan w:val="2"/>
+            <w:shd w:val="clear" w:color="auto" w:fill="F8F1F1"/>
             <w:vAlign w:val="center"/>
           </w:tcPr>
           <w:p>
@@ -7969,7 +8063,7 @@
         <w:tc>
           <w:tcPr>
             <w:tcW w:w="3402" w:type="dxa"/>
-            <w:shd w:val="clear" w:color="auto" w:fill="auto"/>
+            <w:shd w:val="clear" w:color="auto" w:fill="F8F1F1"/>
             <w:vAlign w:val="center"/>
           </w:tcPr>
           <w:p>
@@ -8174,7 +8268,7 @@
       <w:pPr>
         <w:pStyle w:val="Titre2"/>
       </w:pPr>
-      <w:bookmarkStart w:id="17" w:name="_Toc67920076"/>
+      <w:bookmarkStart w:id="17" w:name="_Toc68180817"/>
       <w:r>
         <w:t>Risques techniques</w:t>
       </w:r>
@@ -8222,9 +8316,24 @@
     </w:p>
     <w:p>
       <w:pPr>
+        <w:pStyle w:val="Retraitnormal1"/>
+        <w:numPr>
+          <w:ilvl w:val="0"/>
+          <w:numId w:val="0"/>
+        </w:numPr>
+        <w:ind w:left="360" w:hanging="360"/>
+        <w:rPr>
+          <w:rFonts w:ascii="Arial" w:hAnsi="Arial" w:cs="Arial"/>
+          <w:iCs/>
+          <w:sz w:val="24"/>
+        </w:rPr>
+      </w:pPr>
+    </w:p>
+    <w:p>
+      <w:pPr>
         <w:pStyle w:val="Titre2"/>
       </w:pPr>
-      <w:bookmarkStart w:id="18" w:name="_Toc67920077"/>
+      <w:bookmarkStart w:id="18" w:name="_Toc68180818"/>
       <w:r>
         <w:t>Planification</w:t>
       </w:r>
@@ -8844,7 +8953,7 @@
       </w:pPr>
       <w:bookmarkStart w:id="19" w:name="_Toc25553314"/>
       <w:bookmarkStart w:id="20" w:name="_Toc71691019"/>
-      <w:bookmarkStart w:id="21" w:name="_Toc67920078"/>
+      <w:bookmarkStart w:id="21" w:name="_Toc68180819"/>
       <w:r>
         <w:t>Dossier de conception</w:t>
       </w:r>
@@ -8856,7 +8965,7 @@
       <w:pPr>
         <w:pStyle w:val="Titre3"/>
       </w:pPr>
-      <w:bookmarkStart w:id="22" w:name="_Toc67920079"/>
+      <w:bookmarkStart w:id="22" w:name="_Toc68180820"/>
       <w:r>
         <w:t>Environnement</w:t>
       </w:r>
@@ -8961,8 +9070,9 @@
       <w:pPr>
         <w:pStyle w:val="Titre3"/>
       </w:pPr>
-      <w:bookmarkStart w:id="23" w:name="_Toc67920080"/>
-      <w:r>
+      <w:bookmarkStart w:id="23" w:name="_Toc68180821"/>
+      <w:r>
+        <w:lastRenderedPageBreak/>
         <w:t>Base de données</w:t>
       </w:r>
       <w:bookmarkEnd w:id="23"/>
@@ -8978,7 +9088,6 @@
         <w:rPr>
           <w:u w:val="single"/>
         </w:rPr>
-        <w:lastRenderedPageBreak/>
         <w:t>MCD :</w:t>
       </w:r>
     </w:p>
@@ -9116,30 +9225,809 @@
       <w:pPr>
         <w:pStyle w:val="Titre1"/>
       </w:pPr>
-      <w:bookmarkStart w:id="24" w:name="_Toc67920081"/>
-      <w:bookmarkStart w:id="25" w:name="_Toc71703264"/>
+      <w:bookmarkStart w:id="24" w:name="_Toc71703264"/>
+      <w:bookmarkStart w:id="25" w:name="_Toc68180822"/>
       <w:r>
         <w:t>Réalisation</w:t>
       </w:r>
-      <w:bookmarkEnd w:id="24"/>
+      <w:bookmarkEnd w:id="25"/>
     </w:p>
     <w:p/>
     <w:p>
       <w:pPr>
         <w:pStyle w:val="Titre2"/>
       </w:pPr>
-      <w:bookmarkStart w:id="26" w:name="_Toc67920082"/>
+      <w:bookmarkStart w:id="26" w:name="_Toc68180823"/>
       <w:r>
         <w:t>Dossier de réalisation</w:t>
       </w:r>
       <w:bookmarkEnd w:id="26"/>
     </w:p>
+    <w:p>
+      <w:r>
+        <w:t xml:space="preserve">Le projet se trouve dans un </w:t>
+      </w:r>
+      <w:proofErr w:type="spellStart"/>
+      <w:r>
+        <w:t>repository</w:t>
+      </w:r>
+      <w:proofErr w:type="spellEnd"/>
+      <w:r>
+        <w:t xml:space="preserve"> git sur GitHub accessible avec le lien suivant :</w:t>
+      </w:r>
+      <w:r>
+        <w:t xml:space="preserve"> </w:t>
+      </w:r>
+      <w:hyperlink r:id="rId30" w:history="1">
+        <w:r>
+          <w:rPr>
+            <w:rStyle w:val="Lienhypertexte"/>
+          </w:rPr>
+          <w:t>https://github.com/Mindissu/DishCC</w:t>
+        </w:r>
+      </w:hyperlink>
+    </w:p>
     <w:p/>
     <w:p>
       <w:pPr>
+        <w:rPr>
+          <w:b/>
+          <w:highlight w:val="lightGray"/>
+        </w:rPr>
+      </w:pPr>
+      <w:r>
+        <w:rPr>
+          <w:b/>
+          <w:highlight w:val="lightGray"/>
+        </w:rPr>
+        <w:lastRenderedPageBreak/>
+        <w:t>Réalisation</w:t>
+      </w:r>
+    </w:p>
+    <w:p>
+      <w:pPr>
+        <w:pStyle w:val="Paragraphedeliste"/>
+        <w:numPr>
+          <w:ilvl w:val="0"/>
+          <w:numId w:val="18"/>
+        </w:numPr>
+        <w:rPr>
+          <w:b/>
+        </w:rPr>
+      </w:pPr>
+      <w:proofErr w:type="spellStart"/>
+      <w:proofErr w:type="gramStart"/>
+      <w:r>
+        <w:rPr>
+          <w:b/>
+          <w:highlight w:val="lightGray"/>
+        </w:rPr>
+        <w:t>controller</w:t>
+      </w:r>
+      <w:proofErr w:type="spellEnd"/>
+      <w:proofErr w:type="gramEnd"/>
+    </w:p>
+    <w:p>
+      <w:pPr>
+        <w:pStyle w:val="Paragraphedeliste"/>
+        <w:numPr>
+          <w:ilvl w:val="1"/>
+          <w:numId w:val="18"/>
+        </w:numPr>
+        <w:rPr>
+          <w:color w:val="2E74B5" w:themeColor="accent5" w:themeShade="BF"/>
+        </w:rPr>
+      </w:pPr>
+      <w:proofErr w:type="spellStart"/>
+      <w:r>
+        <w:rPr>
+          <w:color w:val="2E74B5" w:themeColor="accent5" w:themeShade="BF"/>
+        </w:rPr>
+        <w:t>controller.php</w:t>
+      </w:r>
+      <w:proofErr w:type="spellEnd"/>
+    </w:p>
+    <w:p>
+      <w:pPr>
+        <w:pStyle w:val="Paragraphedeliste"/>
+        <w:numPr>
+          <w:ilvl w:val="0"/>
+          <w:numId w:val="18"/>
+        </w:numPr>
+        <w:rPr>
+          <w:b/>
+        </w:rPr>
+      </w:pPr>
+      <w:proofErr w:type="gramStart"/>
+      <w:r>
+        <w:rPr>
+          <w:b/>
+          <w:highlight w:val="lightGray"/>
+        </w:rPr>
+        <w:t>model</w:t>
+      </w:r>
+      <w:proofErr w:type="gramEnd"/>
+    </w:p>
+    <w:p>
+      <w:pPr>
+        <w:pStyle w:val="Paragraphedeliste"/>
+        <w:numPr>
+          <w:ilvl w:val="1"/>
+          <w:numId w:val="18"/>
+        </w:numPr>
+        <w:rPr>
+          <w:color w:val="2E74B5" w:themeColor="accent5" w:themeShade="BF"/>
+        </w:rPr>
+      </w:pPr>
+      <w:proofErr w:type="spellStart"/>
+      <w:r>
+        <w:rPr>
+          <w:color w:val="2E74B5" w:themeColor="accent5" w:themeShade="BF"/>
+        </w:rPr>
+        <w:t>dbConnector.php</w:t>
+      </w:r>
+      <w:proofErr w:type="spellEnd"/>
+    </w:p>
+    <w:p>
+      <w:pPr>
+        <w:pStyle w:val="Paragraphedeliste"/>
+        <w:ind w:left="1440"/>
+        <w:rPr>
+          <w:i/>
+        </w:rPr>
+      </w:pPr>
+      <w:r>
+        <w:rPr>
+          <w:i/>
+        </w:rPr>
+        <w:t>Connexion à la base de données.</w:t>
+      </w:r>
+    </w:p>
+    <w:p>
+      <w:pPr>
+        <w:pStyle w:val="Paragraphedeliste"/>
+        <w:numPr>
+          <w:ilvl w:val="1"/>
+          <w:numId w:val="18"/>
+        </w:numPr>
+        <w:rPr>
+          <w:color w:val="2E74B5" w:themeColor="accent5" w:themeShade="BF"/>
+        </w:rPr>
+      </w:pPr>
+      <w:proofErr w:type="spellStart"/>
+      <w:r>
+        <w:rPr>
+          <w:color w:val="2E74B5" w:themeColor="accent5" w:themeShade="BF"/>
+        </w:rPr>
+        <w:t>dbManager.php</w:t>
+      </w:r>
+      <w:proofErr w:type="spellEnd"/>
+    </w:p>
+    <w:p>
+      <w:pPr>
+        <w:pStyle w:val="Paragraphedeliste"/>
+        <w:ind w:left="1440"/>
+        <w:rPr>
+          <w:i/>
+        </w:rPr>
+      </w:pPr>
+      <w:r>
+        <w:rPr>
+          <w:i/>
+        </w:rPr>
+        <w:t>Actions sur la base de données.</w:t>
+      </w:r>
+    </w:p>
+    <w:p>
+      <w:pPr>
+        <w:pStyle w:val="Paragraphedeliste"/>
+        <w:numPr>
+          <w:ilvl w:val="0"/>
+          <w:numId w:val="18"/>
+        </w:numPr>
+        <w:rPr>
+          <w:b/>
+        </w:rPr>
+      </w:pPr>
+      <w:proofErr w:type="spellStart"/>
+      <w:proofErr w:type="gramStart"/>
+      <w:r>
+        <w:rPr>
+          <w:b/>
+          <w:highlight w:val="lightGray"/>
+        </w:rPr>
+        <w:t>view</w:t>
+      </w:r>
+      <w:proofErr w:type="spellEnd"/>
+      <w:proofErr w:type="gramEnd"/>
+    </w:p>
+    <w:p>
+      <w:pPr>
+        <w:pStyle w:val="Paragraphedeliste"/>
+        <w:numPr>
+          <w:ilvl w:val="1"/>
+          <w:numId w:val="18"/>
+        </w:numPr>
+        <w:rPr>
+          <w:b/>
+        </w:rPr>
+      </w:pPr>
+      <w:proofErr w:type="gramStart"/>
+      <w:r>
+        <w:rPr>
+          <w:b/>
+          <w:highlight w:val="lightGray"/>
+        </w:rPr>
+        <w:t>content</w:t>
+      </w:r>
+      <w:proofErr w:type="gramEnd"/>
+    </w:p>
+    <w:p>
+      <w:pPr>
+        <w:pStyle w:val="Paragraphedeliste"/>
+        <w:numPr>
+          <w:ilvl w:val="2"/>
+          <w:numId w:val="18"/>
+        </w:numPr>
+        <w:rPr>
+          <w:b/>
+        </w:rPr>
+      </w:pPr>
+      <w:proofErr w:type="spellStart"/>
+      <w:proofErr w:type="gramStart"/>
+      <w:r>
+        <w:rPr>
+          <w:b/>
+          <w:highlight w:val="lightGray"/>
+        </w:rPr>
+        <w:t>js</w:t>
+      </w:r>
+      <w:proofErr w:type="spellEnd"/>
+      <w:proofErr w:type="gramEnd"/>
+    </w:p>
+    <w:p>
+      <w:pPr>
+        <w:pStyle w:val="Paragraphedeliste"/>
+        <w:numPr>
+          <w:ilvl w:val="3"/>
+          <w:numId w:val="18"/>
+        </w:numPr>
+        <w:rPr>
+          <w:color w:val="7030A0"/>
+        </w:rPr>
+      </w:pPr>
+      <w:r>
+        <w:rPr>
+          <w:color w:val="7030A0"/>
+        </w:rPr>
+        <w:t>ingredient.js</w:t>
+      </w:r>
+    </w:p>
+    <w:p>
+      <w:pPr>
+        <w:pStyle w:val="Paragraphedeliste"/>
+        <w:ind w:left="3600"/>
+        <w:rPr>
+          <w:color w:val="7030A0"/>
+        </w:rPr>
+      </w:pPr>
+      <w:r>
+        <w:rPr>
+          <w:i/>
+        </w:rPr>
+        <w:t>Script d’ajout et de suppression d’ingrédients à une liste.</w:t>
+      </w:r>
+    </w:p>
+    <w:p>
+      <w:pPr>
+        <w:pStyle w:val="Paragraphedeliste"/>
+        <w:numPr>
+          <w:ilvl w:val="2"/>
+          <w:numId w:val="18"/>
+        </w:numPr>
+        <w:rPr>
+          <w:b/>
+        </w:rPr>
+      </w:pPr>
+      <w:proofErr w:type="gramStart"/>
+      <w:r>
+        <w:rPr>
+          <w:b/>
+          <w:highlight w:val="lightGray"/>
+        </w:rPr>
+        <w:t>style</w:t>
+      </w:r>
+      <w:proofErr w:type="gramEnd"/>
+    </w:p>
+    <w:p>
+      <w:pPr>
+        <w:ind w:left="1824" w:firstLine="336"/>
+        <w:rPr>
+          <w:i/>
+        </w:rPr>
+      </w:pPr>
+      <w:r>
+        <w:rPr>
+          <w:i/>
+        </w:rPr>
+        <w:t>S</w:t>
+      </w:r>
+      <w:r>
+        <w:rPr>
+          <w:i/>
+        </w:rPr>
+        <w:t xml:space="preserve">tyles </w:t>
+      </w:r>
+      <w:proofErr w:type="spellStart"/>
+      <w:r>
+        <w:rPr>
+          <w:i/>
+        </w:rPr>
+        <w:t>css</w:t>
+      </w:r>
+      <w:proofErr w:type="spellEnd"/>
+    </w:p>
+    <w:p>
+      <w:pPr>
+        <w:pStyle w:val="Paragraphedeliste"/>
+        <w:numPr>
+          <w:ilvl w:val="3"/>
+          <w:numId w:val="18"/>
+        </w:numPr>
+        <w:rPr>
+          <w:color w:val="C00000"/>
+        </w:rPr>
+      </w:pPr>
+      <w:r>
+        <w:rPr>
+          <w:color w:val="C00000"/>
+        </w:rPr>
+        <w:t>body.css</w:t>
+      </w:r>
+    </w:p>
+    <w:p>
+      <w:pPr>
+        <w:pStyle w:val="Paragraphedeliste"/>
+        <w:numPr>
+          <w:ilvl w:val="3"/>
+          <w:numId w:val="18"/>
+        </w:numPr>
+        <w:rPr>
+          <w:color w:val="C00000"/>
+        </w:rPr>
+      </w:pPr>
+      <w:r>
+        <w:rPr>
+          <w:color w:val="C00000"/>
+        </w:rPr>
+        <w:t>calories_calculator.css</w:t>
+      </w:r>
+    </w:p>
+    <w:p>
+      <w:pPr>
+        <w:pStyle w:val="Paragraphedeliste"/>
+        <w:numPr>
+          <w:ilvl w:val="3"/>
+          <w:numId w:val="18"/>
+        </w:numPr>
+        <w:rPr>
+          <w:color w:val="C00000"/>
+        </w:rPr>
+      </w:pPr>
+      <w:r>
+        <w:rPr>
+          <w:color w:val="C00000"/>
+        </w:rPr>
+        <w:t>modify_password.css</w:t>
+      </w:r>
+    </w:p>
+    <w:p>
+      <w:pPr>
+        <w:pStyle w:val="Paragraphedeliste"/>
+        <w:numPr>
+          <w:ilvl w:val="3"/>
+          <w:numId w:val="18"/>
+        </w:numPr>
+        <w:rPr>
+          <w:color w:val="C00000"/>
+        </w:rPr>
+      </w:pPr>
+      <w:r>
+        <w:rPr>
+          <w:color w:val="C00000"/>
+        </w:rPr>
+        <w:t>rightbar.css</w:t>
+      </w:r>
+    </w:p>
+    <w:p>
+      <w:pPr>
+        <w:pStyle w:val="Paragraphedeliste"/>
+        <w:numPr>
+          <w:ilvl w:val="3"/>
+          <w:numId w:val="18"/>
+        </w:numPr>
+        <w:rPr>
+          <w:color w:val="C00000"/>
+        </w:rPr>
+      </w:pPr>
+      <w:r>
+        <w:rPr>
+          <w:color w:val="C00000"/>
+        </w:rPr>
+        <w:t>suggest_a_dish.css</w:t>
+      </w:r>
+    </w:p>
+    <w:p>
+      <w:pPr>
+        <w:pStyle w:val="Paragraphedeliste"/>
+        <w:numPr>
+          <w:ilvl w:val="1"/>
+          <w:numId w:val="18"/>
+        </w:numPr>
+        <w:rPr>
+          <w:color w:val="2E74B5" w:themeColor="accent5" w:themeShade="BF"/>
+        </w:rPr>
+      </w:pPr>
+      <w:proofErr w:type="spellStart"/>
+      <w:r>
+        <w:rPr>
+          <w:color w:val="2E74B5" w:themeColor="accent5" w:themeShade="BF"/>
+        </w:rPr>
+        <w:t>calories_calculator.php</w:t>
+      </w:r>
+      <w:proofErr w:type="spellEnd"/>
+    </w:p>
+    <w:p>
+      <w:pPr>
+        <w:pStyle w:val="Paragraphedeliste"/>
+        <w:ind w:left="1440"/>
+        <w:rPr>
+          <w:i/>
+        </w:rPr>
+      </w:pPr>
+      <w:r>
+        <w:rPr>
+          <w:i/>
+        </w:rPr>
+        <w:t>Calculateur de calories</w:t>
+      </w:r>
+    </w:p>
+    <w:p>
+      <w:pPr>
+        <w:pStyle w:val="Paragraphedeliste"/>
+        <w:numPr>
+          <w:ilvl w:val="1"/>
+          <w:numId w:val="18"/>
+        </w:numPr>
+        <w:rPr>
+          <w:color w:val="2E74B5" w:themeColor="accent5" w:themeShade="BF"/>
+        </w:rPr>
+      </w:pPr>
+      <w:proofErr w:type="spellStart"/>
+      <w:r>
+        <w:rPr>
+          <w:color w:val="2E74B5" w:themeColor="accent5" w:themeShade="BF"/>
+        </w:rPr>
+        <w:t>home.php</w:t>
+      </w:r>
+      <w:proofErr w:type="spellEnd"/>
+    </w:p>
+    <w:p>
+      <w:pPr>
+        <w:pStyle w:val="Paragraphedeliste"/>
+        <w:numPr>
+          <w:ilvl w:val="1"/>
+          <w:numId w:val="18"/>
+        </w:numPr>
+        <w:rPr>
+          <w:color w:val="2E74B5" w:themeColor="accent5" w:themeShade="BF"/>
+        </w:rPr>
+      </w:pPr>
+      <w:proofErr w:type="spellStart"/>
+      <w:r>
+        <w:rPr>
+          <w:color w:val="2E74B5" w:themeColor="accent5" w:themeShade="BF"/>
+        </w:rPr>
+        <w:t>my_history.php</w:t>
+      </w:r>
+      <w:proofErr w:type="spellEnd"/>
+    </w:p>
+    <w:p>
+      <w:pPr>
+        <w:pStyle w:val="Paragraphedeliste"/>
+        <w:numPr>
+          <w:ilvl w:val="1"/>
+          <w:numId w:val="18"/>
+        </w:numPr>
+        <w:rPr>
+          <w:color w:val="2E74B5" w:themeColor="accent5" w:themeShade="BF"/>
+        </w:rPr>
+      </w:pPr>
+      <w:proofErr w:type="spellStart"/>
+      <w:r>
+        <w:rPr>
+          <w:color w:val="2E74B5" w:themeColor="accent5" w:themeShade="BF"/>
+        </w:rPr>
+        <w:t>search_a_dish.php</w:t>
+      </w:r>
+      <w:proofErr w:type="spellEnd"/>
+    </w:p>
+    <w:p>
+      <w:pPr>
+        <w:pStyle w:val="Paragraphedeliste"/>
+        <w:numPr>
+          <w:ilvl w:val="1"/>
+          <w:numId w:val="18"/>
+        </w:numPr>
+        <w:rPr>
+          <w:color w:val="2E74B5" w:themeColor="accent5" w:themeShade="BF"/>
+        </w:rPr>
+      </w:pPr>
+      <w:proofErr w:type="spellStart"/>
+      <w:r>
+        <w:rPr>
+          <w:color w:val="2E74B5" w:themeColor="accent5" w:themeShade="BF"/>
+        </w:rPr>
+        <w:t>sign_in.php</w:t>
+      </w:r>
+      <w:proofErr w:type="spellEnd"/>
+    </w:p>
+    <w:p>
+      <w:pPr>
+        <w:pStyle w:val="Paragraphedeliste"/>
+        <w:numPr>
+          <w:ilvl w:val="1"/>
+          <w:numId w:val="18"/>
+        </w:numPr>
+        <w:rPr>
+          <w:color w:val="2E74B5" w:themeColor="accent5" w:themeShade="BF"/>
+        </w:rPr>
+      </w:pPr>
+      <w:proofErr w:type="spellStart"/>
+      <w:r>
+        <w:rPr>
+          <w:color w:val="2E74B5" w:themeColor="accent5" w:themeShade="BF"/>
+        </w:rPr>
+        <w:t>sign_up.php</w:t>
+      </w:r>
+      <w:proofErr w:type="spellEnd"/>
+    </w:p>
+    <w:p>
+      <w:pPr>
+        <w:pStyle w:val="Paragraphedeliste"/>
+        <w:numPr>
+          <w:ilvl w:val="1"/>
+          <w:numId w:val="18"/>
+        </w:numPr>
+        <w:rPr>
+          <w:color w:val="2E74B5" w:themeColor="accent5" w:themeShade="BF"/>
+        </w:rPr>
+      </w:pPr>
+      <w:proofErr w:type="spellStart"/>
+      <w:r>
+        <w:rPr>
+          <w:color w:val="2E74B5" w:themeColor="accent5" w:themeShade="BF"/>
+        </w:rPr>
+        <w:t>suggest_a_dish.php</w:t>
+      </w:r>
+      <w:proofErr w:type="spellEnd"/>
+    </w:p>
+    <w:p>
+      <w:pPr>
+        <w:ind w:left="1416"/>
+        <w:rPr>
+          <w:i/>
+        </w:rPr>
+      </w:pPr>
+      <w:r>
+        <w:rPr>
+          <w:i/>
+        </w:rPr>
+        <w:t>Formulaire d’ajout de plat.</w:t>
+      </w:r>
+    </w:p>
+    <w:p>
+      <w:pPr>
+        <w:pStyle w:val="Paragraphedeliste"/>
+        <w:numPr>
+          <w:ilvl w:val="1"/>
+          <w:numId w:val="18"/>
+        </w:numPr>
+        <w:rPr>
+          <w:color w:val="2E74B5" w:themeColor="accent5" w:themeShade="BF"/>
+        </w:rPr>
+      </w:pPr>
+      <w:proofErr w:type="spellStart"/>
+      <w:r>
+        <w:rPr>
+          <w:color w:val="2E74B5" w:themeColor="accent5" w:themeShade="BF"/>
+        </w:rPr>
+        <w:t>template.php</w:t>
+      </w:r>
+      <w:proofErr w:type="spellEnd"/>
+    </w:p>
+    <w:p>
+      <w:pPr>
+        <w:pStyle w:val="Paragraphedeliste"/>
+        <w:ind w:left="1440"/>
+        <w:rPr>
+          <w:i/>
+        </w:rPr>
+      </w:pPr>
+      <w:r>
+        <w:rPr>
+          <w:i/>
+        </w:rPr>
+        <w:t xml:space="preserve">Page </w:t>
+      </w:r>
+      <w:proofErr w:type="spellStart"/>
+      <w:r>
+        <w:rPr>
+          <w:i/>
+        </w:rPr>
+        <w:t>template</w:t>
+      </w:r>
+      <w:proofErr w:type="spellEnd"/>
+      <w:r>
+        <w:rPr>
+          <w:i/>
+        </w:rPr>
+        <w:t xml:space="preserve"> du site web.</w:t>
+      </w:r>
+    </w:p>
+    <w:p>
+      <w:pPr>
+        <w:pStyle w:val="Paragraphedeliste"/>
+        <w:numPr>
+          <w:ilvl w:val="0"/>
+          <w:numId w:val="18"/>
+        </w:numPr>
+        <w:rPr>
+          <w:color w:val="2E74B5" w:themeColor="accent5" w:themeShade="BF"/>
+        </w:rPr>
+      </w:pPr>
+      <w:proofErr w:type="spellStart"/>
+      <w:r>
+        <w:rPr>
+          <w:color w:val="2E74B5" w:themeColor="accent5" w:themeShade="BF"/>
+        </w:rPr>
+        <w:t>index.php</w:t>
+      </w:r>
+      <w:proofErr w:type="spellEnd"/>
+    </w:p>
+    <w:p>
+      <w:pPr>
+        <w:rPr>
+          <w:color w:val="2E74B5" w:themeColor="accent5" w:themeShade="BF"/>
+        </w:rPr>
+      </w:pPr>
+    </w:p>
+    <w:p>
+      <w:r>
+        <w:t>Matériel</w:t>
+      </w:r>
+    </w:p>
+    <w:p>
+      <w:pPr>
+        <w:pStyle w:val="Paragraphedeliste"/>
+        <w:numPr>
+          <w:ilvl w:val="0"/>
+          <w:numId w:val="18"/>
+        </w:numPr>
+      </w:pPr>
+      <w:r>
+        <w:t>Ordinateur Windows 10 Éducation 1909 x64 | CPU i7 3.4GHz | RAM 16Go</w:t>
+      </w:r>
+    </w:p>
+    <w:p>
+      <w:pPr>
+        <w:pStyle w:val="Paragraphedeliste"/>
+        <w:numPr>
+          <w:ilvl w:val="0"/>
+          <w:numId w:val="18"/>
+        </w:numPr>
+      </w:pPr>
+      <w:proofErr w:type="spellStart"/>
+      <w:r>
+        <w:t>Atom</w:t>
+      </w:r>
+      <w:proofErr w:type="spellEnd"/>
+      <w:r>
+        <w:t xml:space="preserve"> (PHP, HTML, CSS, JavaScript)</w:t>
+      </w:r>
+    </w:p>
+    <w:p>
+      <w:pPr>
+        <w:pStyle w:val="Paragraphedeliste"/>
+        <w:numPr>
+          <w:ilvl w:val="0"/>
+          <w:numId w:val="18"/>
+        </w:numPr>
+      </w:pPr>
+      <w:proofErr w:type="spellStart"/>
+      <w:r>
+        <w:t>WampServer</w:t>
+      </w:r>
+      <w:proofErr w:type="spellEnd"/>
+      <w:r>
+        <w:t xml:space="preserve"> 3.2.3</w:t>
+      </w:r>
+      <w:r>
+        <w:t xml:space="preserve"> (hôte virtuel)</w:t>
+      </w:r>
+    </w:p>
+    <w:p>
+      <w:pPr>
+        <w:pStyle w:val="Paragraphedeliste"/>
+        <w:numPr>
+          <w:ilvl w:val="0"/>
+          <w:numId w:val="18"/>
+        </w:numPr>
+      </w:pPr>
+      <w:r>
+        <w:t>GitHub Desktop</w:t>
+      </w:r>
+      <w:r>
+        <w:t xml:space="preserve"> 2.7.1</w:t>
+      </w:r>
+      <w:r>
+        <w:t xml:space="preserve"> (gestion repo git)</w:t>
+      </w:r>
+    </w:p>
+    <w:p>
+      <w:pPr>
+        <w:pStyle w:val="Paragraphedeliste"/>
+        <w:numPr>
+          <w:ilvl w:val="0"/>
+          <w:numId w:val="18"/>
+        </w:numPr>
+      </w:pPr>
+      <w:r>
+        <w:t>Microsoft Office 2016 (Documentation)</w:t>
+      </w:r>
+    </w:p>
+    <w:p>
+      <w:pPr>
+        <w:pStyle w:val="Paragraphedeliste"/>
+        <w:numPr>
+          <w:ilvl w:val="0"/>
+          <w:numId w:val="18"/>
+        </w:numPr>
+      </w:pPr>
+      <w:proofErr w:type="spellStart"/>
+      <w:r>
+        <w:t>ClickUp</w:t>
+      </w:r>
+      <w:proofErr w:type="spellEnd"/>
+      <w:r>
+        <w:t xml:space="preserve"> (Gestion de projet agile)</w:t>
+      </w:r>
+    </w:p>
+    <w:p/>
+    <w:p>
+      <w:proofErr w:type="spellStart"/>
+      <w:r>
+        <w:t>DishCC</w:t>
+      </w:r>
+      <w:proofErr w:type="spellEnd"/>
+    </w:p>
+    <w:p>
+      <w:pPr>
+        <w:pStyle w:val="Paragraphedeliste"/>
+        <w:numPr>
+          <w:ilvl w:val="0"/>
+          <w:numId w:val="18"/>
+        </w:numPr>
+      </w:pPr>
+      <w:r>
+        <w:t>Version : 0.1.18</w:t>
+      </w:r>
+    </w:p>
+    <w:p>
+      <w:pPr>
         <w:pStyle w:val="Titre2"/>
       </w:pPr>
-      <w:bookmarkStart w:id="27" w:name="_Toc67920083"/>
+      <w:bookmarkStart w:id="27" w:name="_Toc68180824"/>
       <w:r>
         <w:t>Problèmes rencontrés</w:t>
       </w:r>
@@ -9270,6 +10158,7 @@
         <w:tc>
           <w:tcPr>
             <w:tcW w:w="1164" w:type="dxa"/>
+            <w:shd w:val="clear" w:color="auto" w:fill="F8F1F1"/>
           </w:tcPr>
           <w:p>
             <w:pPr>
@@ -9284,6 +10173,7 @@
         <w:tc>
           <w:tcPr>
             <w:tcW w:w="4926" w:type="dxa"/>
+            <w:shd w:val="clear" w:color="auto" w:fill="F8F1F1"/>
           </w:tcPr>
           <w:p>
             <w:r>
@@ -9302,6 +10192,7 @@
         <w:tc>
           <w:tcPr>
             <w:tcW w:w="3108" w:type="dxa"/>
+            <w:shd w:val="clear" w:color="auto" w:fill="F8F1F1"/>
           </w:tcPr>
           <w:p>
             <w:r>
@@ -9354,6 +10245,7 @@
         <w:tc>
           <w:tcPr>
             <w:tcW w:w="1164" w:type="dxa"/>
+            <w:shd w:val="clear" w:color="auto" w:fill="F8F1F1"/>
           </w:tcPr>
           <w:p>
             <w:pPr>
@@ -9367,6 +10259,7 @@
         <w:tc>
           <w:tcPr>
             <w:tcW w:w="4926" w:type="dxa"/>
+            <w:shd w:val="clear" w:color="auto" w:fill="F8F1F1"/>
           </w:tcPr>
           <w:p>
             <w:r>
@@ -9377,6 +10270,7 @@
         <w:tc>
           <w:tcPr>
             <w:tcW w:w="3108" w:type="dxa"/>
+            <w:shd w:val="clear" w:color="auto" w:fill="F8F1F1"/>
           </w:tcPr>
           <w:p>
             <w:r>
@@ -9391,7 +10285,7 @@
       <w:pPr>
         <w:pStyle w:val="Titre2"/>
       </w:pPr>
-      <w:bookmarkStart w:id="28" w:name="_Toc67920084"/>
+      <w:bookmarkStart w:id="28" w:name="_Toc68180825"/>
       <w:r>
         <w:t>Erreurs restantes</w:t>
       </w:r>
@@ -9423,7 +10317,7 @@
       <w:pPr>
         <w:pStyle w:val="Titre2"/>
       </w:pPr>
-      <w:bookmarkStart w:id="29" w:name="_Toc67920085"/>
+      <w:bookmarkStart w:id="29" w:name="_Toc68180826"/>
       <w:r>
         <w:t>Liste des documents fournis</w:t>
       </w:r>
@@ -9485,7 +10379,7 @@
       <w:pPr>
         <w:pStyle w:val="Titre1"/>
       </w:pPr>
-      <w:bookmarkStart w:id="30" w:name="_Toc67920086"/>
+      <w:bookmarkStart w:id="30" w:name="_Toc68180827"/>
       <w:r>
         <w:t>Conclusions</w:t>
       </w:r>
@@ -9591,11 +10485,11 @@
       <w:pPr>
         <w:pStyle w:val="Titre1"/>
       </w:pPr>
-      <w:bookmarkStart w:id="31" w:name="_Toc67920087"/>
+      <w:bookmarkStart w:id="31" w:name="_Toc68180828"/>
       <w:r>
         <w:t>A</w:t>
       </w:r>
-      <w:bookmarkEnd w:id="25"/>
+      <w:bookmarkEnd w:id="24"/>
       <w:r>
         <w:t>nnexes</w:t>
       </w:r>
@@ -9607,7 +10501,7 @@
         <w:pStyle w:val="Titre2"/>
       </w:pPr>
       <w:bookmarkStart w:id="32" w:name="_Toc71703265"/>
-      <w:bookmarkStart w:id="33" w:name="_Toc67920088"/>
+      <w:bookmarkStart w:id="33" w:name="_Toc68180829"/>
       <w:r>
         <w:t>Sources – Bibliographie</w:t>
       </w:r>
@@ -9739,7 +10633,7 @@
       </w:pPr>
       <w:bookmarkStart w:id="34" w:name="_Toc25553330"/>
       <w:bookmarkStart w:id="35" w:name="_Toc71703266"/>
-      <w:bookmarkStart w:id="36" w:name="_Toc67920089"/>
+      <w:bookmarkStart w:id="36" w:name="_Toc68180830"/>
       <w:r>
         <w:t xml:space="preserve">Journal de </w:t>
       </w:r>
@@ -9769,24 +10663,34 @@
         <w:t>.pdf ».</w:t>
       </w:r>
     </w:p>
-    <w:bookmarkEnd w:id="37"/>
-    <w:bookmarkEnd w:id="38"/>
-    <w:p>
-      <w:pPr>
-        <w:rPr>
-          <w:szCs w:val="14"/>
-        </w:rPr>
-      </w:pPr>
-    </w:p>
+    <w:p/>
     <w:p>
       <w:pPr>
         <w:pStyle w:val="Titre2"/>
       </w:pPr>
-      <w:bookmarkStart w:id="39" w:name="_Toc67920090"/>
+      <w:bookmarkStart w:id="39" w:name="_Toc68180831"/>
+      <w:bookmarkEnd w:id="37"/>
+      <w:bookmarkEnd w:id="38"/>
+      <w:r>
+        <w:t>Mise en service</w:t>
+      </w:r>
+      <w:bookmarkEnd w:id="39"/>
+    </w:p>
+    <w:p>
+      <w:r>
+        <w:t>Le manuel de mise en service est disponible en annexe sous le nom de fichier « Mise en service.pdf ».</w:t>
+      </w:r>
+    </w:p>
+    <w:p/>
+    <w:p>
+      <w:pPr>
+        <w:pStyle w:val="Titre2"/>
+      </w:pPr>
+      <w:bookmarkStart w:id="40" w:name="_Toc68180832"/>
       <w:r>
         <w:t>Manuel d’utilisation</w:t>
       </w:r>
-      <w:bookmarkEnd w:id="39"/>
+      <w:bookmarkEnd w:id="40"/>
     </w:p>
     <w:p>
       <w:r>
@@ -9799,9 +10703,10 @@
         <w:t> ».</w:t>
       </w:r>
     </w:p>
+    <w:p/>
     <w:sectPr>
-      <w:headerReference w:type="first" r:id="rId30"/>
-      <w:footerReference w:type="first" r:id="rId31"/>
+      <w:headerReference w:type="first" r:id="rId31"/>
+      <w:footerReference w:type="first" r:id="rId32"/>
       <w:pgSz w:w="11906" w:h="16838" w:code="9"/>
       <w:pgMar w:top="720" w:right="720" w:bottom="720" w:left="720" w:header="720" w:footer="720" w:gutter="0"/>
       <w:cols w:space="720"/>
@@ -9924,7 +10829,7 @@
               <w:sz w:val="16"/>
               <w:szCs w:val="16"/>
             </w:rPr>
-            <w:t>12</w:t>
+            <w:t>19</w:t>
           </w:r>
           <w:r>
             <w:rPr>
@@ -9976,7 +10881,7 @@
               <w:sz w:val="16"/>
               <w:szCs w:val="16"/>
             </w:rPr>
-            <w:t>31.03.21</w:t>
+            <w:t>01.04.21</w:t>
           </w:r>
           <w:r>
             <w:rPr>
@@ -10152,7 +11057,7 @@
               <w:sz w:val="16"/>
               <w:szCs w:val="16"/>
             </w:rPr>
-            <w:t>31.03.21</w:t>
+            <w:t>01.04.21</w:t>
           </w:r>
           <w:r>
             <w:rPr>
@@ -11966,7 +12871,7 @@
         <w:rFonts w:ascii="Courier New" w:hAnsi="Courier New" w:cs="Courier New" w:hint="default"/>
       </w:rPr>
     </w:lvl>
-    <w:lvl w:ilvl="2" w:tplc="100C0005" w:tentative="1">
+    <w:lvl w:ilvl="2" w:tplc="100C0005">
       <w:start w:val="1"/>
       <w:numFmt w:val="bullet"/>
       <w:lvlText w:val=""/>
@@ -11978,7 +12883,7 @@
         <w:rFonts w:ascii="Wingdings" w:hAnsi="Wingdings" w:hint="default"/>
       </w:rPr>
     </w:lvl>
-    <w:lvl w:ilvl="3" w:tplc="100C0001" w:tentative="1">
+    <w:lvl w:ilvl="3" w:tplc="100C0001">
       <w:start w:val="1"/>
       <w:numFmt w:val="bullet"/>
       <w:lvlText w:val=""/>
@@ -11990,7 +12895,7 @@
         <w:rFonts w:ascii="Symbol" w:hAnsi="Symbol" w:hint="default"/>
       </w:rPr>
     </w:lvl>
-    <w:lvl w:ilvl="4" w:tplc="100C0003" w:tentative="1">
+    <w:lvl w:ilvl="4" w:tplc="100C0003">
       <w:start w:val="1"/>
       <w:numFmt w:val="bullet"/>
       <w:lvlText w:val="o"/>
@@ -14185,7 +15090,7 @@
 </file>
 
 <file path=customXml/itemProps4.xml><?xml version="1.0" encoding="utf-8"?>
-<ds:datastoreItem xmlns:ds="http://schemas.openxmlformats.org/officeDocument/2006/customXml" ds:itemID="{94AB0B97-4499-4180-A115-05F2B39712C0}">
+<ds:datastoreItem xmlns:ds="http://schemas.openxmlformats.org/officeDocument/2006/customXml" ds:itemID="{9090B5EB-0018-4E5B-A2F6-8021AFAF53D0}">
   <ds:schemaRefs>
     <ds:schemaRef ds:uri="http://schemas.openxmlformats.org/officeDocument/2006/bibliography"/>
   </ds:schemaRefs>

</xml_diff>